<commit_message>
completed delivery and schedule in SRA, and updated Scrum
</commit_message>
<xml_diff>
--- a/SystemRequirementsAnalysis/SRA.docx
+++ b/SystemRequirementsAnalysis/SRA.docx
@@ -1,12 +1,12 @@
 
 <file path=word/document.xml><?xml version="1.0" encoding="utf-8"?>
-<w:document xmlns:wpc="http://schemas.microsoft.com/office/word/2010/wordprocessingCanvas" xmlns:cx="http://schemas.microsoft.com/office/drawing/2014/chartex" xmlns:cx1="http://schemas.microsoft.com/office/drawing/2015/9/8/chartex" xmlns:cx2="http://schemas.microsoft.com/office/drawing/2015/10/21/chartex" xmlns:cx3="http://schemas.microsoft.com/office/drawing/2016/5/9/chartex" xmlns:cx4="http://schemas.microsoft.com/office/drawing/2016/5/10/chartex" xmlns:cx5="http://schemas.microsoft.com/office/drawing/2016/5/11/chartex" xmlns:cx6="http://schemas.microsoft.com/office/drawing/2016/5/12/chartex" xmlns:cx7="http://schemas.microsoft.com/office/drawing/2016/5/13/chartex" xmlns:cx8="http://schemas.microsoft.com/office/drawing/2016/5/14/chartex" xmlns:mc="http://schemas.openxmlformats.org/markup-compatibility/2006" xmlns:aink="http://schemas.microsoft.com/office/drawing/2016/ink" xmlns:am3d="http://schemas.microsoft.com/office/drawing/2017/model3d" xmlns:o="urn:schemas-microsoft-com:office:office" xmlns:r="http://schemas.openxmlformats.org/officeDocument/2006/relationships" xmlns:m="http://schemas.openxmlformats.org/officeDocument/2006/math" xmlns:v="urn:schemas-microsoft-com:vml" xmlns:wp14="http://schemas.microsoft.com/office/word/2010/wordprocessingDrawing" xmlns:wp="http://schemas.openxmlformats.org/drawingml/2006/wordprocessingDrawing" xmlns:w10="urn:schemas-microsoft-com:office:word" xmlns:w="http://schemas.openxmlformats.org/wordprocessingml/2006/main" xmlns:w14="http://schemas.microsoft.com/office/word/2010/wordml" xmlns:w15="http://schemas.microsoft.com/office/word/2012/wordml" xmlns:w16cid="http://schemas.microsoft.com/office/word/2016/wordml/cid" xmlns:w16se="http://schemas.microsoft.com/office/word/2015/wordml/symex" xmlns:wpg="http://schemas.microsoft.com/office/word/2010/wordprocessingGroup" xmlns:wpi="http://schemas.microsoft.com/office/word/2010/wordprocessingInk" xmlns:wne="http://schemas.microsoft.com/office/word/2006/wordml" xmlns:wps="http://schemas.microsoft.com/office/word/2010/wordprocessingShape" mc:Ignorable="w14 w15 w16se w16cid wp14">
+<w:document xmlns:ve="http://schemas.openxmlformats.org/markup-compatibility/2006" xmlns:o="urn:schemas-microsoft-com:office:office" xmlns:r="http://schemas.openxmlformats.org/officeDocument/2006/relationships" xmlns:m="http://schemas.openxmlformats.org/officeDocument/2006/math" xmlns:v="urn:schemas-microsoft-com:vml" xmlns:wp="http://schemas.openxmlformats.org/drawingml/2006/wordprocessingDrawing" xmlns:w10="urn:schemas-microsoft-com:office:word" xmlns:w="http://schemas.openxmlformats.org/wordprocessingml/2006/main" xmlns:wne="http://schemas.microsoft.com/office/word/2006/wordml">
   <w:body>
     <w:tbl>
       <w:tblPr>
         <w:tblW w:w="0" w:type="auto"/>
         <w:tblLayout w:type="fixed"/>
-        <w:tblLook w:val="0000" w:firstRow="0" w:lastRow="0" w:firstColumn="0" w:lastColumn="0" w:noHBand="0" w:noVBand="0"/>
+        <w:tblLook w:val="0000"/>
       </w:tblPr>
       <w:tblGrid>
         <w:gridCol w:w="1278"/>
@@ -174,7 +174,6 @@
               </w:rPr>
               <w:t>{</w:t>
             </w:r>
-            <w:proofErr w:type="spellStart"/>
             <w:r>
               <w:rPr>
                 <w:b w:val="0"/>
@@ -184,7 +183,6 @@
               </w:rPr>
               <w:t>StickJumpForce</w:t>
             </w:r>
-            <w:proofErr w:type="spellEnd"/>
             <w:r>
               <w:rPr>
                 <w:b w:val="0"/>
@@ -767,7 +765,7 @@
           <w:insideV w:val="single" w:sz="6" w:space="0" w:color="auto"/>
         </w:tblBorders>
         <w:tblLayout w:type="fixed"/>
-        <w:tblLook w:val="0000" w:firstRow="0" w:lastRow="0" w:firstColumn="0" w:lastColumn="0" w:noHBand="0" w:noVBand="0"/>
+        <w:tblLook w:val="0000"/>
       </w:tblPr>
       <w:tblGrid>
         <w:gridCol w:w="990"/>
@@ -4501,6 +4499,7 @@
           <w:b/>
           <w:bCs/>
         </w:rPr>
+        <w:lastRenderedPageBreak/>
         <w:t>{Add as many sections as necessary,</w:t>
       </w:r>
       <w:r>
@@ -4757,39 +4756,53 @@
         <w:pStyle w:val="BodyText2"/>
       </w:pPr>
       <w:r>
-        <w:t>{Inclu</w:t>
-      </w:r>
-      <w:r>
-        <w:t>de any screen shots if you have</w:t>
-      </w:r>
-      <w:r>
-        <w:t>. T</w:t>
-      </w:r>
-      <w:r>
-        <w:t>his may take several pages</w:t>
-      </w:r>
-      <w:r>
-        <w:t>. If nothing available, mention “No</w:t>
-      </w:r>
-      <w:r>
-        <w:t xml:space="preserve"> screen shots</w:t>
-      </w:r>
-      <w:r>
-        <w:t xml:space="preserve"> available at this time”</w:t>
-      </w:r>
-      <w:r>
-        <w:t>}</w:t>
+        <w:rPr>
+          <w:noProof/>
+        </w:rPr>
+        <w:drawing>
+          <wp:inline distT="0" distB="0" distL="0" distR="0">
+            <wp:extent cx="5484215" cy="1631950"/>
+            <wp:effectExtent l="19050" t="0" r="2185" b="0"/>
+            <wp:docPr id="1" name="Picture 0" descr="Game_screen.PNG"/>
+            <wp:cNvGraphicFramePr>
+              <a:graphicFrameLocks xmlns:a="http://schemas.openxmlformats.org/drawingml/2006/main" noChangeAspect="1"/>
+            </wp:cNvGraphicFramePr>
+            <a:graphic xmlns:a="http://schemas.openxmlformats.org/drawingml/2006/main">
+              <a:graphicData uri="http://schemas.openxmlformats.org/drawingml/2006/picture">
+                <pic:pic xmlns:pic="http://schemas.openxmlformats.org/drawingml/2006/picture">
+                  <pic:nvPicPr>
+                    <pic:cNvPr id="0" name="Game_screen.PNG"/>
+                    <pic:cNvPicPr/>
+                  </pic:nvPicPr>
+                  <pic:blipFill>
+                    <a:blip r:embed="rId10" cstate="print"/>
+                    <a:stretch>
+                      <a:fillRect/>
+                    </a:stretch>
+                  </pic:blipFill>
+                  <pic:spPr>
+                    <a:xfrm>
+                      <a:off x="0" y="0"/>
+                      <a:ext cx="5486400" cy="1632600"/>
+                    </a:xfrm>
+                    <a:prstGeom prst="rect">
+                      <a:avLst/>
+                    </a:prstGeom>
+                  </pic:spPr>
+                </pic:pic>
+              </a:graphicData>
+            </a:graphic>
+          </wp:inline>
+        </w:drawing>
       </w:r>
     </w:p>
     <w:p>
       <w:pPr>
         <w:pStyle w:val="BodyText2"/>
       </w:pPr>
-    </w:p>
-    <w:p>
-      <w:pPr>
-        <w:pStyle w:val="BodyText2"/>
-      </w:pPr>
+      <w:r>
+        <w:t>Screen shot – Level 1 preview</w:t>
+      </w:r>
     </w:p>
     <w:p>
       <w:pPr>
@@ -5050,7 +5063,7 @@
           <w:insideH w:val="single" w:sz="4" w:space="0" w:color="auto"/>
           <w:insideV w:val="single" w:sz="4" w:space="0" w:color="auto"/>
         </w:tblBorders>
-        <w:tblLook w:val="0000" w:firstRow="0" w:lastRow="0" w:firstColumn="0" w:lastColumn="0" w:noHBand="0" w:noVBand="0"/>
+        <w:tblLook w:val="0000"/>
       </w:tblPr>
       <w:tblGrid>
         <w:gridCol w:w="2025"/>
@@ -5355,7 +5368,7 @@
               <w:ind w:left="0"/>
             </w:pPr>
             <w:r>
-              <w:t>?</w:t>
+              <w:t>10/19/2018</w:t>
             </w:r>
           </w:p>
         </w:tc>
@@ -5369,7 +5382,7 @@
               <w:ind w:left="0"/>
             </w:pPr>
             <w:r>
-              <w:t>?</w:t>
+              <w:t>10/26/2018</w:t>
             </w:r>
           </w:p>
         </w:tc>
@@ -5383,7 +5396,7 @@
               <w:ind w:left="0"/>
             </w:pPr>
             <w:r>
-              <w:t>To Be Completed (TBC)</w:t>
+              <w:t>In Progress</w:t>
             </w:r>
           </w:p>
         </w:tc>
@@ -5396,6 +5409,9 @@
               <w:pStyle w:val="BodyText1"/>
               <w:ind w:left="0"/>
             </w:pPr>
+            <w:r>
+              <w:t>The design will be reviewed by all team members on the anticipated end date</w:t>
+            </w:r>
           </w:p>
         </w:tc>
       </w:tr>
@@ -5410,13 +5426,7 @@
               <w:ind w:left="0"/>
             </w:pPr>
             <w:r>
-              <w:t xml:space="preserve">Implementation: </w:t>
-            </w:r>
-            <w:r>
-              <w:t>Home</w:t>
-            </w:r>
-            <w:r>
-              <w:t xml:space="preserve"> screen design</w:t>
+              <w:t xml:space="preserve">Design: Level 1 scene </w:t>
             </w:r>
           </w:p>
         </w:tc>
@@ -5430,7 +5440,7 @@
               <w:ind w:left="0"/>
             </w:pPr>
             <w:r>
-              <w:t>?</w:t>
+              <w:t>10/26/2018</w:t>
             </w:r>
           </w:p>
         </w:tc>
@@ -5444,17 +5454,8 @@
               <w:ind w:left="0"/>
             </w:pPr>
             <w:r>
-              <w:t>?</w:t>
-            </w:r>
-            <w:r>
-              <w:t xml:space="preserve"> </w:t>
-            </w:r>
-          </w:p>
-          <w:p>
-            <w:pPr>
-              <w:pStyle w:val="BodyText1"/>
-              <w:ind w:left="0"/>
-            </w:pPr>
+              <w:t>11/02/2018</w:t>
+            </w:r>
           </w:p>
         </w:tc>
         <w:tc>
@@ -5494,13 +5495,7 @@
               <w:ind w:left="0"/>
             </w:pPr>
             <w:r>
-              <w:t xml:space="preserve">Implementation: </w:t>
-            </w:r>
-            <w:r>
-              <w:t>Login and reg</w:t>
-            </w:r>
-            <w:r>
-              <w:t>istration</w:t>
+              <w:t>Test case design</w:t>
             </w:r>
           </w:p>
         </w:tc>
@@ -5513,14 +5508,8 @@
               <w:pStyle w:val="BodyText1"/>
               <w:ind w:left="0"/>
             </w:pPr>
-          </w:p>
-          <w:p>
-            <w:pPr>
-              <w:pStyle w:val="BodyText1"/>
-              <w:ind w:left="0"/>
-            </w:pPr>
-            <w:r>
-              <w:t>?</w:t>
+            <w:r>
+              <w:t>10/26/2018</w:t>
             </w:r>
           </w:p>
         </w:tc>
@@ -5533,14 +5522,8 @@
               <w:pStyle w:val="BodyText1"/>
               <w:ind w:left="0"/>
             </w:pPr>
-          </w:p>
-          <w:p>
-            <w:pPr>
-              <w:pStyle w:val="BodyText1"/>
-              <w:ind w:left="0"/>
-            </w:pPr>
-            <w:r>
-              <w:t>?</w:t>
+            <w:r>
+              <w:t>11/15/2018</w:t>
             </w:r>
           </w:p>
         </w:tc>
@@ -5553,12 +5536,6 @@
               <w:pStyle w:val="BodyText1"/>
               <w:ind w:left="0"/>
             </w:pPr>
-          </w:p>
-          <w:p>
-            <w:pPr>
-              <w:pStyle w:val="BodyText1"/>
-              <w:ind w:left="0"/>
-            </w:pPr>
             <w:r>
               <w:t>TBC</w:t>
             </w:r>
@@ -5573,6 +5550,9 @@
               <w:pStyle w:val="BodyText1"/>
               <w:ind w:left="0"/>
             </w:pPr>
+            <w:r>
+              <w:t>Increment 3 Deliverable</w:t>
+            </w:r>
           </w:p>
         </w:tc>
       </w:tr>
@@ -5585,58 +5565,309 @@
             <w:pPr>
               <w:pStyle w:val="BodyText1"/>
               <w:ind w:left="0"/>
+            </w:pPr>
+            <w:r>
+              <w:t>Character design</w:t>
+            </w:r>
+          </w:p>
+        </w:tc>
+        <w:tc>
+          <w:tcPr>
+            <w:tcW w:w="1303" w:type="dxa"/>
+          </w:tcPr>
+          <w:p>
+            <w:pPr>
+              <w:pStyle w:val="BodyText1"/>
+              <w:ind w:left="0"/>
+            </w:pPr>
+            <w:r>
+              <w:t>11/02/2018</w:t>
+            </w:r>
+          </w:p>
+        </w:tc>
+        <w:tc>
+          <w:tcPr>
+            <w:tcW w:w="1286" w:type="dxa"/>
+          </w:tcPr>
+          <w:p>
+            <w:pPr>
+              <w:pStyle w:val="BodyText1"/>
+              <w:ind w:left="0"/>
+            </w:pPr>
+            <w:r>
+              <w:t>11/09/2018</w:t>
+            </w:r>
+          </w:p>
+        </w:tc>
+        <w:tc>
+          <w:tcPr>
+            <w:tcW w:w="1330" w:type="dxa"/>
+          </w:tcPr>
+          <w:p>
+            <w:pPr>
+              <w:pStyle w:val="BodyText1"/>
+              <w:ind w:left="0"/>
+            </w:pPr>
+            <w:r>
+              <w:t>TBC</w:t>
+            </w:r>
+          </w:p>
+        </w:tc>
+        <w:tc>
+          <w:tcPr>
+            <w:tcW w:w="2421" w:type="dxa"/>
+          </w:tcPr>
+          <w:p>
+            <w:pPr>
+              <w:pStyle w:val="BodyText1"/>
+              <w:ind w:left="0"/>
+            </w:pPr>
+          </w:p>
+        </w:tc>
+      </w:tr>
+      <w:tr>
+        <w:tc>
+          <w:tcPr>
+            <w:tcW w:w="2025" w:type="dxa"/>
+          </w:tcPr>
+          <w:p>
+            <w:pPr>
+              <w:pStyle w:val="BodyText1"/>
+              <w:ind w:left="0"/>
               <w:rPr>
-                <w:b/>
                 <w:bCs/>
               </w:rPr>
             </w:pPr>
             <w:r>
               <w:rPr>
-                <w:b/>
                 <w:bCs/>
               </w:rPr>
-              <w:t xml:space="preserve">… </w:t>
-            </w:r>
-          </w:p>
+              <w:t>Character movements</w:t>
+            </w:r>
+          </w:p>
+        </w:tc>
+        <w:tc>
+          <w:tcPr>
+            <w:tcW w:w="1303" w:type="dxa"/>
+          </w:tcPr>
+          <w:p>
+            <w:pPr>
+              <w:pStyle w:val="BodyText1"/>
+              <w:ind w:left="0"/>
+            </w:pPr>
+            <w:r>
+              <w:t>11/09/2018</w:t>
+            </w:r>
+          </w:p>
+        </w:tc>
+        <w:tc>
+          <w:tcPr>
+            <w:tcW w:w="1286" w:type="dxa"/>
+          </w:tcPr>
+          <w:p>
+            <w:pPr>
+              <w:pStyle w:val="BodyText1"/>
+              <w:ind w:left="0"/>
+            </w:pPr>
+            <w:r>
+              <w:t>11/15/2018</w:t>
+            </w:r>
+          </w:p>
+        </w:tc>
+        <w:tc>
+          <w:tcPr>
+            <w:tcW w:w="1330" w:type="dxa"/>
+          </w:tcPr>
+          <w:p>
+            <w:pPr>
+              <w:pStyle w:val="BodyText1"/>
+              <w:ind w:left="0"/>
+            </w:pPr>
+            <w:r>
+              <w:t>TBC</w:t>
+            </w:r>
+          </w:p>
+        </w:tc>
+        <w:tc>
+          <w:tcPr>
+            <w:tcW w:w="2421" w:type="dxa"/>
+          </w:tcPr>
+          <w:p>
+            <w:pPr>
+              <w:pStyle w:val="BodyText1"/>
+              <w:ind w:left="0"/>
+            </w:pPr>
+          </w:p>
+        </w:tc>
+      </w:tr>
+      <w:tr>
+        <w:tc>
+          <w:tcPr>
+            <w:tcW w:w="2025" w:type="dxa"/>
+          </w:tcPr>
           <w:p>
             <w:pPr>
               <w:pStyle w:val="BodyText1"/>
               <w:ind w:left="0"/>
               <w:rPr>
-                <w:b/>
                 <w:bCs/>
               </w:rPr>
             </w:pPr>
             <w:r>
               <w:rPr>
-                <w:b/>
                 <w:bCs/>
               </w:rPr>
-              <w:t xml:space="preserve">List all </w:t>
-            </w:r>
-            <w:r>
+              <w:t>Inventories design</w:t>
+            </w:r>
+          </w:p>
+        </w:tc>
+        <w:tc>
+          <w:tcPr>
+            <w:tcW w:w="1303" w:type="dxa"/>
+          </w:tcPr>
+          <w:p>
+            <w:pPr>
+              <w:pStyle w:val="BodyText1"/>
+              <w:ind w:left="0"/>
+            </w:pPr>
+            <w:r>
+              <w:t>11/09/2018</w:t>
+            </w:r>
+          </w:p>
+        </w:tc>
+        <w:tc>
+          <w:tcPr>
+            <w:tcW w:w="1286" w:type="dxa"/>
+          </w:tcPr>
+          <w:p>
+            <w:pPr>
+              <w:pStyle w:val="BodyText1"/>
+              <w:ind w:left="0"/>
+            </w:pPr>
+            <w:r>
+              <w:t>11/17/2018</w:t>
+            </w:r>
+          </w:p>
+        </w:tc>
+        <w:tc>
+          <w:tcPr>
+            <w:tcW w:w="1330" w:type="dxa"/>
+          </w:tcPr>
+          <w:p>
+            <w:pPr>
+              <w:pStyle w:val="BodyText1"/>
+              <w:ind w:left="0"/>
+            </w:pPr>
+            <w:r>
+              <w:t>TBC</w:t>
+            </w:r>
+          </w:p>
+        </w:tc>
+        <w:tc>
+          <w:tcPr>
+            <w:tcW w:w="2421" w:type="dxa"/>
+          </w:tcPr>
+          <w:p>
+            <w:pPr>
+              <w:pStyle w:val="BodyText1"/>
+              <w:ind w:left="0"/>
+            </w:pPr>
+          </w:p>
+        </w:tc>
+      </w:tr>
+      <w:tr>
+        <w:tc>
+          <w:tcPr>
+            <w:tcW w:w="2025" w:type="dxa"/>
+          </w:tcPr>
+          <w:p>
+            <w:pPr>
+              <w:pStyle w:val="BodyText1"/>
+              <w:ind w:left="0"/>
               <w:rPr>
-                <w:b/>
                 <w:bCs/>
               </w:rPr>
-              <w:t>required functionality and tasks</w:t>
-            </w:r>
-          </w:p>
-          <w:p>
-            <w:pPr>
-              <w:pStyle w:val="BodyText1"/>
-              <w:ind w:left="0"/>
+            </w:pPr>
+            <w:r>
               <w:rPr>
-                <w:b/>
                 <w:bCs/>
               </w:rPr>
-            </w:pPr>
-            <w:r>
+              <w:t>AI development</w:t>
+            </w:r>
+          </w:p>
+        </w:tc>
+        <w:tc>
+          <w:tcPr>
+            <w:tcW w:w="1303" w:type="dxa"/>
+          </w:tcPr>
+          <w:p>
+            <w:pPr>
+              <w:pStyle w:val="BodyText1"/>
+              <w:ind w:left="0"/>
+            </w:pPr>
+            <w:r>
+              <w:t>11/12/2018</w:t>
+            </w:r>
+          </w:p>
+        </w:tc>
+        <w:tc>
+          <w:tcPr>
+            <w:tcW w:w="1286" w:type="dxa"/>
+          </w:tcPr>
+          <w:p>
+            <w:pPr>
+              <w:pStyle w:val="BodyText1"/>
+              <w:ind w:left="0"/>
+            </w:pPr>
+            <w:r>
+              <w:t>11/19/2018</w:t>
+            </w:r>
+          </w:p>
+        </w:tc>
+        <w:tc>
+          <w:tcPr>
+            <w:tcW w:w="1330" w:type="dxa"/>
+          </w:tcPr>
+          <w:p>
+            <w:pPr>
+              <w:pStyle w:val="BodyText1"/>
+              <w:ind w:left="0"/>
+            </w:pPr>
+            <w:r>
+              <w:t>TBC</w:t>
+            </w:r>
+          </w:p>
+        </w:tc>
+        <w:tc>
+          <w:tcPr>
+            <w:tcW w:w="2421" w:type="dxa"/>
+          </w:tcPr>
+          <w:p>
+            <w:pPr>
+              <w:pStyle w:val="BodyText1"/>
+              <w:ind w:left="0"/>
+            </w:pPr>
+          </w:p>
+        </w:tc>
+      </w:tr>
+      <w:tr>
+        <w:tc>
+          <w:tcPr>
+            <w:tcW w:w="2025" w:type="dxa"/>
+          </w:tcPr>
+          <w:p>
+            <w:pPr>
+              <w:pStyle w:val="BodyText1"/>
+              <w:ind w:left="0"/>
               <w:rPr>
-                <w:b/>
                 <w:bCs/>
               </w:rPr>
-              <w:t xml:space="preserve"> …</w:t>
+            </w:pPr>
+            <w:r>
+              <w:rPr>
+                <w:bCs/>
+              </w:rPr>
+              <w:t>Design: Menu system</w:t>
             </w:r>
           </w:p>
         </w:tc>
@@ -5649,14 +5880,8 @@
               <w:pStyle w:val="BodyText1"/>
               <w:ind w:left="0"/>
             </w:pPr>
-          </w:p>
-          <w:p>
-            <w:pPr>
-              <w:pStyle w:val="BodyText1"/>
-              <w:ind w:left="0"/>
-            </w:pPr>
-            <w:r>
-              <w:t>?</w:t>
+            <w:r>
+              <w:t>11/15/2018</w:t>
             </w:r>
           </w:p>
         </w:tc>
@@ -5669,14 +5894,8 @@
               <w:pStyle w:val="BodyText1"/>
               <w:ind w:left="0"/>
             </w:pPr>
-          </w:p>
-          <w:p>
-            <w:pPr>
-              <w:pStyle w:val="BodyText1"/>
-              <w:ind w:left="0"/>
-            </w:pPr>
-            <w:r>
-              <w:t>?</w:t>
+            <w:r>
+              <w:t>11/22/2018</w:t>
             </w:r>
           </w:p>
         </w:tc>
@@ -5689,14 +5908,8 @@
               <w:pStyle w:val="BodyText1"/>
               <w:ind w:left="0"/>
             </w:pPr>
-          </w:p>
-          <w:p>
-            <w:pPr>
-              <w:pStyle w:val="BodyText1"/>
-              <w:ind w:left="0"/>
-            </w:pPr>
-            <w:r>
-              <w:t>?</w:t>
+            <w:r>
+              <w:t>TBC</w:t>
             </w:r>
           </w:p>
         </w:tc>
@@ -5723,7 +5936,7 @@
               <w:ind w:left="0"/>
             </w:pPr>
             <w:r>
-              <w:t>Test case design</w:t>
+              <w:t>External Documentation (i.e. User Manual)</w:t>
             </w:r>
           </w:p>
         </w:tc>
@@ -5737,13 +5950,7 @@
               <w:ind w:left="0"/>
             </w:pPr>
             <w:r>
-              <w:t>10/26</w:t>
-            </w:r>
-            <w:r>
-              <w:t>/</w:t>
-            </w:r>
-            <w:r>
-              <w:t>2018</w:t>
+              <w:t>11/16/2018</w:t>
             </w:r>
           </w:p>
         </w:tc>
@@ -5757,10 +5964,7 @@
               <w:ind w:left="0"/>
             </w:pPr>
             <w:r>
-              <w:t>11/15/</w:t>
-            </w:r>
-            <w:r>
-              <w:t>2018</w:t>
+              <w:t>12/4/2018</w:t>
             </w:r>
           </w:p>
         </w:tc>
@@ -5773,6 +5977,9 @@
               <w:pStyle w:val="BodyText1"/>
               <w:ind w:left="0"/>
             </w:pPr>
+            <w:r>
+              <w:t>TBC</w:t>
+            </w:r>
           </w:p>
         </w:tc>
         <w:tc>
@@ -5784,9 +5991,6 @@
               <w:pStyle w:val="BodyText1"/>
               <w:ind w:left="0"/>
             </w:pPr>
-            <w:r>
-              <w:t>Increment 3 Deliverable</w:t>
-            </w:r>
           </w:p>
         </w:tc>
       </w:tr>
@@ -5801,7 +6005,7 @@
               <w:ind w:left="0"/>
             </w:pPr>
             <w:r>
-              <w:t>External Documentation (i.e. User Manual)</w:t>
+              <w:t>Project presentation</w:t>
             </w:r>
           </w:p>
         </w:tc>
@@ -5815,13 +6019,7 @@
               <w:ind w:left="0"/>
             </w:pPr>
             <w:r>
-              <w:t>11/16</w:t>
-            </w:r>
-            <w:r>
-              <w:t>/</w:t>
-            </w:r>
-            <w:r>
-              <w:t>2018</w:t>
+              <w:t>11/20/2018</w:t>
             </w:r>
           </w:p>
         </w:tc>
@@ -5835,13 +6033,7 @@
               <w:ind w:left="0"/>
             </w:pPr>
             <w:r>
-              <w:t>12/4</w:t>
-            </w:r>
-            <w:r>
-              <w:t>/</w:t>
-            </w:r>
-            <w:r>
-              <w:t>2018</w:t>
+              <w:t>12/4/2018</w:t>
             </w:r>
           </w:p>
         </w:tc>
@@ -5854,6 +6046,9 @@
               <w:pStyle w:val="BodyText1"/>
               <w:ind w:left="0"/>
             </w:pPr>
+            <w:r>
+              <w:t>TBC</w:t>
+            </w:r>
           </w:p>
         </w:tc>
         <w:tc>
@@ -5879,7 +6074,7 @@
               <w:ind w:left="0"/>
             </w:pPr>
             <w:r>
-              <w:t>Project presentation</w:t>
+              <w:t>Final Milestone: project delivery</w:t>
             </w:r>
           </w:p>
         </w:tc>
@@ -5892,15 +6087,6 @@
               <w:pStyle w:val="BodyText1"/>
               <w:ind w:left="0"/>
             </w:pPr>
-            <w:r>
-              <w:t>11</w:t>
-            </w:r>
-            <w:r>
-              <w:t>/20/</w:t>
-            </w:r>
-            <w:r>
-              <w:t>2018</w:t>
-            </w:r>
           </w:p>
         </w:tc>
         <w:tc>
@@ -5913,13 +6099,7 @@
               <w:ind w:left="0"/>
             </w:pPr>
             <w:r>
-              <w:t>12</w:t>
-            </w:r>
-            <w:r>
-              <w:t>/4/</w:t>
-            </w:r>
-            <w:r>
-              <w:t>2018</w:t>
+              <w:t>12/4/2018</w:t>
             </w:r>
           </w:p>
         </w:tc>
@@ -5932,75 +6112,9 @@
               <w:pStyle w:val="BodyText1"/>
               <w:ind w:left="0"/>
             </w:pPr>
-          </w:p>
-        </w:tc>
-        <w:tc>
-          <w:tcPr>
-            <w:tcW w:w="2421" w:type="dxa"/>
-          </w:tcPr>
-          <w:p>
-            <w:pPr>
-              <w:pStyle w:val="BodyText1"/>
-              <w:ind w:left="0"/>
-            </w:pPr>
-          </w:p>
-        </w:tc>
-      </w:tr>
-      <w:tr>
-        <w:tc>
-          <w:tcPr>
-            <w:tcW w:w="2025" w:type="dxa"/>
-          </w:tcPr>
-          <w:p>
-            <w:pPr>
-              <w:pStyle w:val="BodyText1"/>
-              <w:ind w:left="0"/>
-            </w:pPr>
-            <w:r>
-              <w:t>Final Milestone: project delivery</w:t>
-            </w:r>
-          </w:p>
-        </w:tc>
-        <w:tc>
-          <w:tcPr>
-            <w:tcW w:w="1303" w:type="dxa"/>
-          </w:tcPr>
-          <w:p>
-            <w:pPr>
-              <w:pStyle w:val="BodyText1"/>
-              <w:ind w:left="0"/>
-            </w:pPr>
-          </w:p>
-        </w:tc>
-        <w:tc>
-          <w:tcPr>
-            <w:tcW w:w="1286" w:type="dxa"/>
-          </w:tcPr>
-          <w:p>
-            <w:pPr>
-              <w:pStyle w:val="BodyText1"/>
-              <w:ind w:left="0"/>
-            </w:pPr>
-            <w:r>
-              <w:t>12</w:t>
-            </w:r>
-            <w:r>
-              <w:t>/4/</w:t>
-            </w:r>
-            <w:r>
-              <w:t>2018</w:t>
-            </w:r>
-          </w:p>
-        </w:tc>
-        <w:tc>
-          <w:tcPr>
-            <w:tcW w:w="1330" w:type="dxa"/>
-          </w:tcPr>
-          <w:p>
-            <w:pPr>
-              <w:pStyle w:val="BodyText1"/>
-              <w:ind w:left="0"/>
-            </w:pPr>
+            <w:r>
+              <w:t>TBC</w:t>
+            </w:r>
           </w:p>
         </w:tc>
         <w:tc>
@@ -6058,7 +6172,7 @@
           <w:insideH w:val="single" w:sz="4" w:space="0" w:color="auto"/>
           <w:insideV w:val="single" w:sz="4" w:space="0" w:color="auto"/>
         </w:tblBorders>
-        <w:tblLook w:val="0000" w:firstRow="0" w:lastRow="0" w:firstColumn="0" w:lastColumn="0" w:noHBand="0" w:noVBand="0"/>
+        <w:tblLook w:val="0000"/>
       </w:tblPr>
       <w:tblGrid>
         <w:gridCol w:w="2250"/>
@@ -6165,13 +6279,8 @@
               <w:ind w:left="0"/>
             </w:pPr>
             <w:r>
-              <w:t xml:space="preserve">Development </w:t>
-            </w:r>
-            <w:proofErr w:type="spellStart"/>
-            <w:r>
-              <w:t>Mgr</w:t>
-            </w:r>
-            <w:proofErr w:type="spellEnd"/>
+              <w:t>Development Mgr</w:t>
+            </w:r>
           </w:p>
         </w:tc>
         <w:tc>
@@ -6213,8 +6322,13 @@
             </w:r>
             <w:proofErr w:type="spellEnd"/>
             <w:r>
-              <w:t xml:space="preserve"> Singhal</w:t>
-            </w:r>
+              <w:t xml:space="preserve"> </w:t>
+            </w:r>
+            <w:proofErr w:type="spellStart"/>
+            <w:r>
+              <w:t>Singhal</w:t>
+            </w:r>
+            <w:proofErr w:type="spellEnd"/>
           </w:p>
           <w:p>
             <w:pPr>
@@ -6334,7 +6448,7 @@
               <w:ind w:left="0"/>
             </w:pPr>
             <w:r>
-              <w:t>{Team member Name}</w:t>
+              <w:t>Bhuwan KC</w:t>
             </w:r>
           </w:p>
           <w:p>
@@ -6378,6 +6492,16 @@
               <w:pStyle w:val="BodyText1"/>
               <w:ind w:left="0"/>
             </w:pPr>
+            <w:r>
+              <w:rPr>
+                <w:i/>
+              </w:rPr>
+              <w:t>Bhuwan KC</w:t>
+            </w:r>
+            <w:r>
+              <w:br/>
+              <w:t>10/23/2018</w:t>
+            </w:r>
           </w:p>
         </w:tc>
       </w:tr>
@@ -6545,7 +6669,7 @@
       </w:r>
     </w:p>
     <w:sectPr>
-      <w:headerReference w:type="default" r:id="rId10"/>
+      <w:headerReference w:type="default" r:id="rId11"/>
       <w:pgSz w:w="12240" w:h="15840"/>
       <w:pgMar w:top="720" w:right="1800" w:bottom="720" w:left="1800" w:header="720" w:footer="720" w:gutter="0"/>
       <w:cols w:space="720"/>
@@ -6555,7 +6679,7 @@
 </file>
 
 <file path=word/endnotes.xml><?xml version="1.0" encoding="utf-8"?>
-<w:endnotes xmlns:wpc="http://schemas.microsoft.com/office/word/2010/wordprocessingCanvas" xmlns:cx="http://schemas.microsoft.com/office/drawing/2014/chartex" xmlns:cx1="http://schemas.microsoft.com/office/drawing/2015/9/8/chartex" xmlns:cx2="http://schemas.microsoft.com/office/drawing/2015/10/21/chartex" xmlns:cx3="http://schemas.microsoft.com/office/drawing/2016/5/9/chartex" xmlns:cx4="http://schemas.microsoft.com/office/drawing/2016/5/10/chartex" xmlns:cx5="http://schemas.microsoft.com/office/drawing/2016/5/11/chartex" xmlns:cx6="http://schemas.microsoft.com/office/drawing/2016/5/12/chartex" xmlns:cx7="http://schemas.microsoft.com/office/drawing/2016/5/13/chartex" xmlns:cx8="http://schemas.microsoft.com/office/drawing/2016/5/14/chartex" xmlns:mc="http://schemas.openxmlformats.org/markup-compatibility/2006" xmlns:aink="http://schemas.microsoft.com/office/drawing/2016/ink" xmlns:am3d="http://schemas.microsoft.com/office/drawing/2017/model3d" xmlns:o="urn:schemas-microsoft-com:office:office" xmlns:r="http://schemas.openxmlformats.org/officeDocument/2006/relationships" xmlns:m="http://schemas.openxmlformats.org/officeDocument/2006/math" xmlns:v="urn:schemas-microsoft-com:vml" xmlns:wp14="http://schemas.microsoft.com/office/word/2010/wordprocessingDrawing" xmlns:wp="http://schemas.openxmlformats.org/drawingml/2006/wordprocessingDrawing" xmlns:w10="urn:schemas-microsoft-com:office:word" xmlns:w="http://schemas.openxmlformats.org/wordprocessingml/2006/main" xmlns:w14="http://schemas.microsoft.com/office/word/2010/wordml" xmlns:w15="http://schemas.microsoft.com/office/word/2012/wordml" xmlns:w16cid="http://schemas.microsoft.com/office/word/2016/wordml/cid" xmlns:w16se="http://schemas.microsoft.com/office/word/2015/wordml/symex" xmlns:wpg="http://schemas.microsoft.com/office/word/2010/wordprocessingGroup" xmlns:wpi="http://schemas.microsoft.com/office/word/2010/wordprocessingInk" xmlns:wne="http://schemas.microsoft.com/office/word/2006/wordml" xmlns:wps="http://schemas.microsoft.com/office/word/2010/wordprocessingShape" mc:Ignorable="w14 w15 w16se w16cid wp14">
+<w:endnotes xmlns:ve="http://schemas.openxmlformats.org/markup-compatibility/2006" xmlns:o="urn:schemas-microsoft-com:office:office" xmlns:r="http://schemas.openxmlformats.org/officeDocument/2006/relationships" xmlns:m="http://schemas.openxmlformats.org/officeDocument/2006/math" xmlns:v="urn:schemas-microsoft-com:vml" xmlns:wp="http://schemas.openxmlformats.org/drawingml/2006/wordprocessingDrawing" xmlns:w10="urn:schemas-microsoft-com:office:word" xmlns:w="http://schemas.openxmlformats.org/wordprocessingml/2006/main" xmlns:wne="http://schemas.microsoft.com/office/word/2006/wordml">
   <w:endnote w:type="separator" w:id="-1">
     <w:p>
       <w:r>
@@ -6574,7 +6698,7 @@
 </file>
 
 <file path=word/footer1.xml><?xml version="1.0" encoding="utf-8"?>
-<w:ftr xmlns:wpc="http://schemas.microsoft.com/office/word/2010/wordprocessingCanvas" xmlns:cx="http://schemas.microsoft.com/office/drawing/2014/chartex" xmlns:cx1="http://schemas.microsoft.com/office/drawing/2015/9/8/chartex" xmlns:cx2="http://schemas.microsoft.com/office/drawing/2015/10/21/chartex" xmlns:cx3="http://schemas.microsoft.com/office/drawing/2016/5/9/chartex" xmlns:cx4="http://schemas.microsoft.com/office/drawing/2016/5/10/chartex" xmlns:cx5="http://schemas.microsoft.com/office/drawing/2016/5/11/chartex" xmlns:cx6="http://schemas.microsoft.com/office/drawing/2016/5/12/chartex" xmlns:cx7="http://schemas.microsoft.com/office/drawing/2016/5/13/chartex" xmlns:cx8="http://schemas.microsoft.com/office/drawing/2016/5/14/chartex" xmlns:mc="http://schemas.openxmlformats.org/markup-compatibility/2006" xmlns:aink="http://schemas.microsoft.com/office/drawing/2016/ink" xmlns:am3d="http://schemas.microsoft.com/office/drawing/2017/model3d" xmlns:o="urn:schemas-microsoft-com:office:office" xmlns:r="http://schemas.openxmlformats.org/officeDocument/2006/relationships" xmlns:m="http://schemas.openxmlformats.org/officeDocument/2006/math" xmlns:v="urn:schemas-microsoft-com:vml" xmlns:wp14="http://schemas.microsoft.com/office/word/2010/wordprocessingDrawing" xmlns:wp="http://schemas.openxmlformats.org/drawingml/2006/wordprocessingDrawing" xmlns:w10="urn:schemas-microsoft-com:office:word" xmlns:w="http://schemas.openxmlformats.org/wordprocessingml/2006/main" xmlns:w14="http://schemas.microsoft.com/office/word/2010/wordml" xmlns:w15="http://schemas.microsoft.com/office/word/2012/wordml" xmlns:w16cid="http://schemas.microsoft.com/office/word/2016/wordml/cid" xmlns:w16se="http://schemas.microsoft.com/office/word/2015/wordml/symex" xmlns:wpg="http://schemas.microsoft.com/office/word/2010/wordprocessingGroup" xmlns:wpi="http://schemas.microsoft.com/office/word/2010/wordprocessingInk" xmlns:wne="http://schemas.microsoft.com/office/word/2006/wordml" xmlns:wps="http://schemas.microsoft.com/office/word/2010/wordprocessingShape" mc:Ignorable="w14 w15 w16se w16cid wp14">
+<w:ftr xmlns:ve="http://schemas.openxmlformats.org/markup-compatibility/2006" xmlns:o="urn:schemas-microsoft-com:office:office" xmlns:r="http://schemas.openxmlformats.org/officeDocument/2006/relationships" xmlns:m="http://schemas.openxmlformats.org/officeDocument/2006/math" xmlns:v="urn:schemas-microsoft-com:vml" xmlns:wp="http://schemas.openxmlformats.org/drawingml/2006/wordprocessingDrawing" xmlns:w10="urn:schemas-microsoft-com:office:word" xmlns:w="http://schemas.openxmlformats.org/wordprocessingml/2006/main" xmlns:wne="http://schemas.microsoft.com/office/word/2006/wordml">
   <w:p>
     <w:pPr>
       <w:pStyle w:val="Footer"/>
@@ -6641,7 +6765,7 @@
 </file>
 
 <file path=word/footer2.xml><?xml version="1.0" encoding="utf-8"?>
-<w:ftr xmlns:wpc="http://schemas.microsoft.com/office/word/2010/wordprocessingCanvas" xmlns:cx="http://schemas.microsoft.com/office/drawing/2014/chartex" xmlns:cx1="http://schemas.microsoft.com/office/drawing/2015/9/8/chartex" xmlns:cx2="http://schemas.microsoft.com/office/drawing/2015/10/21/chartex" xmlns:cx3="http://schemas.microsoft.com/office/drawing/2016/5/9/chartex" xmlns:cx4="http://schemas.microsoft.com/office/drawing/2016/5/10/chartex" xmlns:cx5="http://schemas.microsoft.com/office/drawing/2016/5/11/chartex" xmlns:cx6="http://schemas.microsoft.com/office/drawing/2016/5/12/chartex" xmlns:cx7="http://schemas.microsoft.com/office/drawing/2016/5/13/chartex" xmlns:cx8="http://schemas.microsoft.com/office/drawing/2016/5/14/chartex" xmlns:mc="http://schemas.openxmlformats.org/markup-compatibility/2006" xmlns:aink="http://schemas.microsoft.com/office/drawing/2016/ink" xmlns:am3d="http://schemas.microsoft.com/office/drawing/2017/model3d" xmlns:o="urn:schemas-microsoft-com:office:office" xmlns:r="http://schemas.openxmlformats.org/officeDocument/2006/relationships" xmlns:m="http://schemas.openxmlformats.org/officeDocument/2006/math" xmlns:v="urn:schemas-microsoft-com:vml" xmlns:wp14="http://schemas.microsoft.com/office/word/2010/wordprocessingDrawing" xmlns:wp="http://schemas.openxmlformats.org/drawingml/2006/wordprocessingDrawing" xmlns:w10="urn:schemas-microsoft-com:office:word" xmlns:w="http://schemas.openxmlformats.org/wordprocessingml/2006/main" xmlns:w14="http://schemas.microsoft.com/office/word/2010/wordml" xmlns:w15="http://schemas.microsoft.com/office/word/2012/wordml" xmlns:w16cid="http://schemas.microsoft.com/office/word/2016/wordml/cid" xmlns:w16se="http://schemas.microsoft.com/office/word/2015/wordml/symex" xmlns:wpg="http://schemas.microsoft.com/office/word/2010/wordprocessingGroup" xmlns:wpi="http://schemas.microsoft.com/office/word/2010/wordprocessingInk" xmlns:wne="http://schemas.microsoft.com/office/word/2006/wordml" xmlns:wps="http://schemas.microsoft.com/office/word/2010/wordprocessingShape" mc:Ignorable="w14 w15 w16se w16cid wp14">
+<w:ftr xmlns:ve="http://schemas.openxmlformats.org/markup-compatibility/2006" xmlns:o="urn:schemas-microsoft-com:office:office" xmlns:r="http://schemas.openxmlformats.org/officeDocument/2006/relationships" xmlns:m="http://schemas.openxmlformats.org/officeDocument/2006/math" xmlns:v="urn:schemas-microsoft-com:vml" xmlns:wp="http://schemas.openxmlformats.org/drawingml/2006/wordprocessingDrawing" xmlns:w10="urn:schemas-microsoft-com:office:word" xmlns:w="http://schemas.openxmlformats.org/wordprocessingml/2006/main" xmlns:wne="http://schemas.microsoft.com/office/word/2006/wordml">
   <w:p>
     <w:pPr>
       <w:pStyle w:val="Footer"/>
@@ -6655,7 +6779,7 @@
 </file>
 
 <file path=word/footer3.xml><?xml version="1.0" encoding="utf-8"?>
-<w:ftr xmlns:wpc="http://schemas.microsoft.com/office/word/2010/wordprocessingCanvas" xmlns:cx="http://schemas.microsoft.com/office/drawing/2014/chartex" xmlns:cx1="http://schemas.microsoft.com/office/drawing/2015/9/8/chartex" xmlns:cx2="http://schemas.microsoft.com/office/drawing/2015/10/21/chartex" xmlns:cx3="http://schemas.microsoft.com/office/drawing/2016/5/9/chartex" xmlns:cx4="http://schemas.microsoft.com/office/drawing/2016/5/10/chartex" xmlns:cx5="http://schemas.microsoft.com/office/drawing/2016/5/11/chartex" xmlns:cx6="http://schemas.microsoft.com/office/drawing/2016/5/12/chartex" xmlns:cx7="http://schemas.microsoft.com/office/drawing/2016/5/13/chartex" xmlns:cx8="http://schemas.microsoft.com/office/drawing/2016/5/14/chartex" xmlns:mc="http://schemas.openxmlformats.org/markup-compatibility/2006" xmlns:aink="http://schemas.microsoft.com/office/drawing/2016/ink" xmlns:am3d="http://schemas.microsoft.com/office/drawing/2017/model3d" xmlns:o="urn:schemas-microsoft-com:office:office" xmlns:r="http://schemas.openxmlformats.org/officeDocument/2006/relationships" xmlns:m="http://schemas.openxmlformats.org/officeDocument/2006/math" xmlns:v="urn:schemas-microsoft-com:vml" xmlns:wp14="http://schemas.microsoft.com/office/word/2010/wordprocessingDrawing" xmlns:wp="http://schemas.openxmlformats.org/drawingml/2006/wordprocessingDrawing" xmlns:w10="urn:schemas-microsoft-com:office:word" xmlns:w="http://schemas.openxmlformats.org/wordprocessingml/2006/main" xmlns:w14="http://schemas.microsoft.com/office/word/2010/wordml" xmlns:w15="http://schemas.microsoft.com/office/word/2012/wordml" xmlns:w16cid="http://schemas.microsoft.com/office/word/2016/wordml/cid" xmlns:w16se="http://schemas.microsoft.com/office/word/2015/wordml/symex" xmlns:wpg="http://schemas.microsoft.com/office/word/2010/wordprocessingGroup" xmlns:wpi="http://schemas.microsoft.com/office/word/2010/wordprocessingInk" xmlns:wne="http://schemas.microsoft.com/office/word/2006/wordml" xmlns:wps="http://schemas.microsoft.com/office/word/2010/wordprocessingShape" mc:Ignorable="w14 w15 w16se w16cid wp14">
+<w:ftr xmlns:ve="http://schemas.openxmlformats.org/markup-compatibility/2006" xmlns:o="urn:schemas-microsoft-com:office:office" xmlns:r="http://schemas.openxmlformats.org/officeDocument/2006/relationships" xmlns:m="http://schemas.openxmlformats.org/officeDocument/2006/math" xmlns:v="urn:schemas-microsoft-com:vml" xmlns:wp="http://schemas.openxmlformats.org/drawingml/2006/wordprocessingDrawing" xmlns:w10="urn:schemas-microsoft-com:office:word" xmlns:w="http://schemas.openxmlformats.org/wordprocessingml/2006/main" xmlns:wne="http://schemas.microsoft.com/office/word/2006/wordml">
   <w:p>
     <w:pPr>
       <w:pStyle w:val="Footer"/>
@@ -6700,7 +6824,7 @@
 </file>
 
 <file path=word/footnotes.xml><?xml version="1.0" encoding="utf-8"?>
-<w:footnotes xmlns:wpc="http://schemas.microsoft.com/office/word/2010/wordprocessingCanvas" xmlns:cx="http://schemas.microsoft.com/office/drawing/2014/chartex" xmlns:cx1="http://schemas.microsoft.com/office/drawing/2015/9/8/chartex" xmlns:cx2="http://schemas.microsoft.com/office/drawing/2015/10/21/chartex" xmlns:cx3="http://schemas.microsoft.com/office/drawing/2016/5/9/chartex" xmlns:cx4="http://schemas.microsoft.com/office/drawing/2016/5/10/chartex" xmlns:cx5="http://schemas.microsoft.com/office/drawing/2016/5/11/chartex" xmlns:cx6="http://schemas.microsoft.com/office/drawing/2016/5/12/chartex" xmlns:cx7="http://schemas.microsoft.com/office/drawing/2016/5/13/chartex" xmlns:cx8="http://schemas.microsoft.com/office/drawing/2016/5/14/chartex" xmlns:mc="http://schemas.openxmlformats.org/markup-compatibility/2006" xmlns:aink="http://schemas.microsoft.com/office/drawing/2016/ink" xmlns:am3d="http://schemas.microsoft.com/office/drawing/2017/model3d" xmlns:o="urn:schemas-microsoft-com:office:office" xmlns:r="http://schemas.openxmlformats.org/officeDocument/2006/relationships" xmlns:m="http://schemas.openxmlformats.org/officeDocument/2006/math" xmlns:v="urn:schemas-microsoft-com:vml" xmlns:wp14="http://schemas.microsoft.com/office/word/2010/wordprocessingDrawing" xmlns:wp="http://schemas.openxmlformats.org/drawingml/2006/wordprocessingDrawing" xmlns:w10="urn:schemas-microsoft-com:office:word" xmlns:w="http://schemas.openxmlformats.org/wordprocessingml/2006/main" xmlns:w14="http://schemas.microsoft.com/office/word/2010/wordml" xmlns:w15="http://schemas.microsoft.com/office/word/2012/wordml" xmlns:w16cid="http://schemas.microsoft.com/office/word/2016/wordml/cid" xmlns:w16se="http://schemas.microsoft.com/office/word/2015/wordml/symex" xmlns:wpg="http://schemas.microsoft.com/office/word/2010/wordprocessingGroup" xmlns:wpi="http://schemas.microsoft.com/office/word/2010/wordprocessingInk" xmlns:wne="http://schemas.microsoft.com/office/word/2006/wordml" xmlns:wps="http://schemas.microsoft.com/office/word/2010/wordprocessingShape" mc:Ignorable="w14 w15 w16se w16cid wp14">
+<w:footnotes xmlns:ve="http://schemas.openxmlformats.org/markup-compatibility/2006" xmlns:o="urn:schemas-microsoft-com:office:office" xmlns:r="http://schemas.openxmlformats.org/officeDocument/2006/relationships" xmlns:m="http://schemas.openxmlformats.org/officeDocument/2006/math" xmlns:v="urn:schemas-microsoft-com:vml" xmlns:wp="http://schemas.openxmlformats.org/drawingml/2006/wordprocessingDrawing" xmlns:w10="urn:schemas-microsoft-com:office:word" xmlns:w="http://schemas.openxmlformats.org/wordprocessingml/2006/main" xmlns:wne="http://schemas.microsoft.com/office/word/2006/wordml">
   <w:footnote w:type="separator" w:id="-1">
     <w:p>
       <w:r>
@@ -6719,7 +6843,7 @@
 </file>
 
 <file path=word/header1.xml><?xml version="1.0" encoding="utf-8"?>
-<w:hdr xmlns:wpc="http://schemas.microsoft.com/office/word/2010/wordprocessingCanvas" xmlns:cx="http://schemas.microsoft.com/office/drawing/2014/chartex" xmlns:cx1="http://schemas.microsoft.com/office/drawing/2015/9/8/chartex" xmlns:cx2="http://schemas.microsoft.com/office/drawing/2015/10/21/chartex" xmlns:cx3="http://schemas.microsoft.com/office/drawing/2016/5/9/chartex" xmlns:cx4="http://schemas.microsoft.com/office/drawing/2016/5/10/chartex" xmlns:cx5="http://schemas.microsoft.com/office/drawing/2016/5/11/chartex" xmlns:cx6="http://schemas.microsoft.com/office/drawing/2016/5/12/chartex" xmlns:cx7="http://schemas.microsoft.com/office/drawing/2016/5/13/chartex" xmlns:cx8="http://schemas.microsoft.com/office/drawing/2016/5/14/chartex" xmlns:mc="http://schemas.openxmlformats.org/markup-compatibility/2006" xmlns:aink="http://schemas.microsoft.com/office/drawing/2016/ink" xmlns:am3d="http://schemas.microsoft.com/office/drawing/2017/model3d" xmlns:o="urn:schemas-microsoft-com:office:office" xmlns:r="http://schemas.openxmlformats.org/officeDocument/2006/relationships" xmlns:m="http://schemas.openxmlformats.org/officeDocument/2006/math" xmlns:v="urn:schemas-microsoft-com:vml" xmlns:wp14="http://schemas.microsoft.com/office/word/2010/wordprocessingDrawing" xmlns:wp="http://schemas.openxmlformats.org/drawingml/2006/wordprocessingDrawing" xmlns:w10="urn:schemas-microsoft-com:office:word" xmlns:w="http://schemas.openxmlformats.org/wordprocessingml/2006/main" xmlns:w14="http://schemas.microsoft.com/office/word/2010/wordml" xmlns:w15="http://schemas.microsoft.com/office/word/2012/wordml" xmlns:w16cid="http://schemas.microsoft.com/office/word/2016/wordml/cid" xmlns:w16se="http://schemas.microsoft.com/office/word/2015/wordml/symex" xmlns:wpg="http://schemas.microsoft.com/office/word/2010/wordprocessingGroup" xmlns:wpi="http://schemas.microsoft.com/office/word/2010/wordprocessingInk" xmlns:wne="http://schemas.microsoft.com/office/word/2006/wordml" xmlns:wps="http://schemas.microsoft.com/office/word/2010/wordprocessingShape" mc:Ignorable="w14 w15 w16se w16cid wp14">
+<w:hdr xmlns:ve="http://schemas.openxmlformats.org/markup-compatibility/2006" xmlns:o="urn:schemas-microsoft-com:office:office" xmlns:r="http://schemas.openxmlformats.org/officeDocument/2006/relationships" xmlns:m="http://schemas.openxmlformats.org/officeDocument/2006/math" xmlns:v="urn:schemas-microsoft-com:vml" xmlns:wp="http://schemas.openxmlformats.org/drawingml/2006/wordprocessingDrawing" xmlns:w10="urn:schemas-microsoft-com:office:word" xmlns:w="http://schemas.openxmlformats.org/wordprocessingml/2006/main" xmlns:wne="http://schemas.microsoft.com/office/word/2006/wordml">
   <w:p>
     <w:pPr>
       <w:pStyle w:val="Header"/>
@@ -6744,8 +6868,8 @@
 </file>
 
 <file path=word/numbering.xml><?xml version="1.0" encoding="utf-8"?>
-<w:numbering xmlns:wpc="http://schemas.microsoft.com/office/word/2010/wordprocessingCanvas" xmlns:cx="http://schemas.microsoft.com/office/drawing/2014/chartex" xmlns:cx1="http://schemas.microsoft.com/office/drawing/2015/9/8/chartex" xmlns:cx2="http://schemas.microsoft.com/office/drawing/2015/10/21/chartex" xmlns:cx3="http://schemas.microsoft.com/office/drawing/2016/5/9/chartex" xmlns:cx4="http://schemas.microsoft.com/office/drawing/2016/5/10/chartex" xmlns:cx5="http://schemas.microsoft.com/office/drawing/2016/5/11/chartex" xmlns:cx6="http://schemas.microsoft.com/office/drawing/2016/5/12/chartex" xmlns:cx7="http://schemas.microsoft.com/office/drawing/2016/5/13/chartex" xmlns:cx8="http://schemas.microsoft.com/office/drawing/2016/5/14/chartex" xmlns:mc="http://schemas.openxmlformats.org/markup-compatibility/2006" xmlns:aink="http://schemas.microsoft.com/office/drawing/2016/ink" xmlns:am3d="http://schemas.microsoft.com/office/drawing/2017/model3d" xmlns:o="urn:schemas-microsoft-com:office:office" xmlns:r="http://schemas.openxmlformats.org/officeDocument/2006/relationships" xmlns:m="http://schemas.openxmlformats.org/officeDocument/2006/math" xmlns:v="urn:schemas-microsoft-com:vml" xmlns:wp14="http://schemas.microsoft.com/office/word/2010/wordprocessingDrawing" xmlns:wp="http://schemas.openxmlformats.org/drawingml/2006/wordprocessingDrawing" xmlns:w10="urn:schemas-microsoft-com:office:word" xmlns:w="http://schemas.openxmlformats.org/wordprocessingml/2006/main" xmlns:w14="http://schemas.microsoft.com/office/word/2010/wordml" xmlns:w15="http://schemas.microsoft.com/office/word/2012/wordml" xmlns:w16cid="http://schemas.microsoft.com/office/word/2016/wordml/cid" xmlns:w16se="http://schemas.microsoft.com/office/word/2015/wordml/symex" xmlns:wpg="http://schemas.microsoft.com/office/word/2010/wordprocessingGroup" xmlns:wpi="http://schemas.microsoft.com/office/word/2010/wordprocessingInk" xmlns:wne="http://schemas.microsoft.com/office/word/2006/wordml" xmlns:wps="http://schemas.microsoft.com/office/word/2010/wordprocessingShape" mc:Ignorable="w14 w15 w16se w16cid wp14">
-  <w:abstractNum w:abstractNumId="0" w15:restartNumberingAfterBreak="0">
+<w:numbering xmlns:ve="http://schemas.openxmlformats.org/markup-compatibility/2006" xmlns:o="urn:schemas-microsoft-com:office:office" xmlns:r="http://schemas.openxmlformats.org/officeDocument/2006/relationships" xmlns:m="http://schemas.openxmlformats.org/officeDocument/2006/math" xmlns:v="urn:schemas-microsoft-com:vml" xmlns:wp="http://schemas.openxmlformats.org/drawingml/2006/wordprocessingDrawing" xmlns:w10="urn:schemas-microsoft-com:office:word" xmlns:w="http://schemas.openxmlformats.org/wordprocessingml/2006/main" xmlns:wne="http://schemas.microsoft.com/office/word/2006/wordml">
+  <w:abstractNum w:abstractNumId="0">
     <w:nsid w:val="FFFFFFFE"/>
     <w:multiLevelType w:val="singleLevel"/>
     <w:tmpl w:val="FFFFFFFF"/>
@@ -6755,7 +6879,7 @@
       <w:lvlJc w:val="left"/>
     </w:lvl>
   </w:abstractNum>
-  <w:abstractNum w:abstractNumId="1" w15:restartNumberingAfterBreak="0">
+  <w:abstractNum w:abstractNumId="1">
     <w:nsid w:val="05EF529F"/>
     <w:multiLevelType w:val="singleLevel"/>
     <w:tmpl w:val="E9B4417A"/>
@@ -6770,7 +6894,7 @@
       </w:pPr>
     </w:lvl>
   </w:abstractNum>
-  <w:abstractNum w:abstractNumId="2" w15:restartNumberingAfterBreak="0">
+  <w:abstractNum w:abstractNumId="2">
     <w:nsid w:val="107C1DD5"/>
     <w:multiLevelType w:val="singleLevel"/>
     <w:tmpl w:val="3C0C06B8"/>
@@ -6787,7 +6911,7 @@
       </w:pPr>
     </w:lvl>
   </w:abstractNum>
-  <w:abstractNum w:abstractNumId="3" w15:restartNumberingAfterBreak="0">
+  <w:abstractNum w:abstractNumId="3">
     <w:nsid w:val="163655AD"/>
     <w:multiLevelType w:val="singleLevel"/>
     <w:tmpl w:val="1AC6A202"/>
@@ -6802,7 +6926,7 @@
       </w:pPr>
     </w:lvl>
   </w:abstractNum>
-  <w:abstractNum w:abstractNumId="4" w15:restartNumberingAfterBreak="0">
+  <w:abstractNum w:abstractNumId="4">
     <w:nsid w:val="240331A8"/>
     <w:multiLevelType w:val="hybridMultilevel"/>
     <w:tmpl w:val="6322830C"/>
@@ -6942,7 +7066,7 @@
       </w:rPr>
     </w:lvl>
   </w:abstractNum>
-  <w:abstractNum w:abstractNumId="5" w15:restartNumberingAfterBreak="0">
+  <w:abstractNum w:abstractNumId="5">
     <w:nsid w:val="25B5556C"/>
     <w:multiLevelType w:val="singleLevel"/>
     <w:tmpl w:val="C3EA9304"/>
@@ -6961,7 +7085,7 @@
       </w:rPr>
     </w:lvl>
   </w:abstractNum>
-  <w:abstractNum w:abstractNumId="6" w15:restartNumberingAfterBreak="0">
+  <w:abstractNum w:abstractNumId="6">
     <w:nsid w:val="26694A0F"/>
     <w:multiLevelType w:val="singleLevel"/>
     <w:tmpl w:val="B4BAFA46"/>
@@ -6978,7 +7102,7 @@
       </w:pPr>
     </w:lvl>
   </w:abstractNum>
-  <w:abstractNum w:abstractNumId="7" w15:restartNumberingAfterBreak="0">
+  <w:abstractNum w:abstractNumId="7">
     <w:nsid w:val="2ED15748"/>
     <w:multiLevelType w:val="singleLevel"/>
     <w:tmpl w:val="6F9882EA"/>
@@ -6993,7 +7117,7 @@
       </w:pPr>
     </w:lvl>
   </w:abstractNum>
-  <w:abstractNum w:abstractNumId="8" w15:restartNumberingAfterBreak="0">
+  <w:abstractNum w:abstractNumId="8">
     <w:nsid w:val="37B72497"/>
     <w:multiLevelType w:val="singleLevel"/>
     <w:tmpl w:val="0409000F"/>
@@ -7010,7 +7134,7 @@
       </w:pPr>
     </w:lvl>
   </w:abstractNum>
-  <w:abstractNum w:abstractNumId="9" w15:restartNumberingAfterBreak="0">
+  <w:abstractNum w:abstractNumId="9">
     <w:nsid w:val="427264B3"/>
     <w:multiLevelType w:val="hybridMultilevel"/>
     <w:tmpl w:val="80BC1BD4"/>
@@ -7149,7 +7273,7 @@
       </w:rPr>
     </w:lvl>
   </w:abstractNum>
-  <w:abstractNum w:abstractNumId="10" w15:restartNumberingAfterBreak="0">
+  <w:abstractNum w:abstractNumId="10">
     <w:nsid w:val="61C92C81"/>
     <w:multiLevelType w:val="multilevel"/>
     <w:tmpl w:val="190C649E"/>
@@ -7220,7 +7344,7 @@
       </w:pPr>
     </w:lvl>
   </w:abstractNum>
-  <w:abstractNum w:abstractNumId="11" w15:restartNumberingAfterBreak="0">
+  <w:abstractNum w:abstractNumId="11">
     <w:nsid w:val="7ADD3B11"/>
     <w:multiLevelType w:val="singleLevel"/>
     <w:tmpl w:val="0409000F"/>
@@ -7829,7 +7953,7 @@
 </file>
 
 <file path=word/styles.xml><?xml version="1.0" encoding="utf-8"?>
-<w:styles xmlns:mc="http://schemas.openxmlformats.org/markup-compatibility/2006" xmlns:r="http://schemas.openxmlformats.org/officeDocument/2006/relationships" xmlns:w="http://schemas.openxmlformats.org/wordprocessingml/2006/main" xmlns:w14="http://schemas.microsoft.com/office/word/2010/wordml" xmlns:w15="http://schemas.microsoft.com/office/word/2012/wordml" xmlns:w16cid="http://schemas.microsoft.com/office/word/2016/wordml/cid" xmlns:w16se="http://schemas.microsoft.com/office/word/2015/wordml/symex" mc:Ignorable="w14 w15 w16se w16cid">
+<w:styles xmlns:r="http://schemas.openxmlformats.org/officeDocument/2006/relationships" xmlns:w="http://schemas.openxmlformats.org/wordprocessingml/2006/main">
   <w:docDefaults>
     <w:rPrDefault>
       <w:rPr>
@@ -7839,379 +7963,148 @@
     </w:rPrDefault>
     <w:pPrDefault/>
   </w:docDefaults>
-  <w:latentStyles w:defLockedState="0" w:defUIPriority="0" w:defSemiHidden="0" w:defUnhideWhenUsed="0" w:defQFormat="0" w:count="375">
-    <w:lsdException w:name="Normal" w:qFormat="1"/>
-    <w:lsdException w:name="heading 1" w:qFormat="1"/>
-    <w:lsdException w:name="heading 2" w:qFormat="1"/>
-    <w:lsdException w:name="heading 3" w:qFormat="1"/>
-    <w:lsdException w:name="heading 4" w:qFormat="1"/>
-    <w:lsdException w:name="heading 5" w:qFormat="1"/>
-    <w:lsdException w:name="heading 6" w:qFormat="1"/>
-    <w:lsdException w:name="heading 7" w:semiHidden="1" w:unhideWhenUsed="1" w:qFormat="1"/>
-    <w:lsdException w:name="heading 8" w:semiHidden="1" w:unhideWhenUsed="1" w:qFormat="1"/>
-    <w:lsdException w:name="heading 9" w:semiHidden="1" w:unhideWhenUsed="1" w:qFormat="1"/>
-    <w:lsdException w:name="index 1" w:semiHidden="1" w:unhideWhenUsed="1"/>
-    <w:lsdException w:name="index 2" w:semiHidden="1" w:unhideWhenUsed="1"/>
-    <w:lsdException w:name="index 3" w:semiHidden="1" w:unhideWhenUsed="1"/>
-    <w:lsdException w:name="index 4" w:semiHidden="1" w:unhideWhenUsed="1"/>
-    <w:lsdException w:name="index 5" w:semiHidden="1" w:unhideWhenUsed="1"/>
-    <w:lsdException w:name="index 6" w:semiHidden="1" w:unhideWhenUsed="1"/>
-    <w:lsdException w:name="index 7" w:semiHidden="1" w:unhideWhenUsed="1"/>
-    <w:lsdException w:name="index 8" w:semiHidden="1" w:unhideWhenUsed="1"/>
-    <w:lsdException w:name="index 9" w:semiHidden="1" w:unhideWhenUsed="1"/>
-    <w:lsdException w:name="toc 1" w:semiHidden="1" w:uiPriority="39" w:unhideWhenUsed="1"/>
-    <w:lsdException w:name="toc 2" w:semiHidden="1" w:uiPriority="39" w:unhideWhenUsed="1"/>
-    <w:lsdException w:name="toc 3" w:semiHidden="1" w:unhideWhenUsed="1"/>
-    <w:lsdException w:name="toc 4" w:semiHidden="1" w:unhideWhenUsed="1"/>
-    <w:lsdException w:name="toc 5" w:semiHidden="1" w:unhideWhenUsed="1"/>
-    <w:lsdException w:name="toc 6" w:semiHidden="1" w:unhideWhenUsed="1"/>
-    <w:lsdException w:name="toc 7" w:semiHidden="1" w:unhideWhenUsed="1"/>
-    <w:lsdException w:name="toc 8" w:semiHidden="1" w:unhideWhenUsed="1"/>
-    <w:lsdException w:name="toc 9" w:semiHidden="1" w:unhideWhenUsed="1"/>
-    <w:lsdException w:name="Normal Indent" w:semiHidden="1" w:unhideWhenUsed="1"/>
-    <w:lsdException w:name="footnote text" w:semiHidden="1" w:unhideWhenUsed="1"/>
-    <w:lsdException w:name="annotation text" w:semiHidden="1" w:unhideWhenUsed="1"/>
-    <w:lsdException w:name="header" w:semiHidden="1" w:unhideWhenUsed="1"/>
-    <w:lsdException w:name="footer" w:semiHidden="1" w:unhideWhenUsed="1"/>
-    <w:lsdException w:name="index heading" w:semiHidden="1" w:unhideWhenUsed="1"/>
-    <w:lsdException w:name="caption" w:semiHidden="1" w:unhideWhenUsed="1" w:qFormat="1"/>
-    <w:lsdException w:name="table of figures" w:semiHidden="1" w:unhideWhenUsed="1"/>
-    <w:lsdException w:name="envelope address" w:semiHidden="1" w:unhideWhenUsed="1"/>
-    <w:lsdException w:name="envelope return" w:semiHidden="1" w:unhideWhenUsed="1"/>
-    <w:lsdException w:name="footnote reference" w:semiHidden="1" w:unhideWhenUsed="1"/>
-    <w:lsdException w:name="annotation reference" w:semiHidden="1" w:unhideWhenUsed="1"/>
-    <w:lsdException w:name="line number" w:semiHidden="1" w:unhideWhenUsed="1"/>
-    <w:lsdException w:name="page number" w:semiHidden="1" w:unhideWhenUsed="1"/>
-    <w:lsdException w:name="endnote reference" w:semiHidden="1" w:unhideWhenUsed="1"/>
-    <w:lsdException w:name="endnote text" w:semiHidden="1" w:unhideWhenUsed="1"/>
-    <w:lsdException w:name="table of authorities" w:semiHidden="1" w:unhideWhenUsed="1"/>
-    <w:lsdException w:name="macro" w:semiHidden="1" w:unhideWhenUsed="1"/>
-    <w:lsdException w:name="toa heading" w:semiHidden="1" w:unhideWhenUsed="1"/>
-    <w:lsdException w:name="List" w:semiHidden="1" w:unhideWhenUsed="1"/>
-    <w:lsdException w:name="List Bullet" w:semiHidden="1" w:unhideWhenUsed="1"/>
-    <w:lsdException w:name="List 2" w:semiHidden="1" w:unhideWhenUsed="1"/>
-    <w:lsdException w:name="List 3" w:semiHidden="1" w:unhideWhenUsed="1"/>
-    <w:lsdException w:name="List Bullet 2" w:semiHidden="1" w:unhideWhenUsed="1"/>
-    <w:lsdException w:name="List Bullet 3" w:semiHidden="1" w:unhideWhenUsed="1"/>
-    <w:lsdException w:name="List Bullet 4" w:semiHidden="1" w:unhideWhenUsed="1"/>
-    <w:lsdException w:name="List Bullet 5" w:semiHidden="1" w:unhideWhenUsed="1"/>
-    <w:lsdException w:name="List Number 2" w:semiHidden="1" w:unhideWhenUsed="1"/>
-    <w:lsdException w:name="List Number 3" w:semiHidden="1" w:unhideWhenUsed="1"/>
-    <w:lsdException w:name="List Number 4" w:semiHidden="1" w:unhideWhenUsed="1"/>
-    <w:lsdException w:name="List Number 5" w:semiHidden="1" w:unhideWhenUsed="1"/>
-    <w:lsdException w:name="Title" w:qFormat="1"/>
-    <w:lsdException w:name="Closing" w:semiHidden="1" w:unhideWhenUsed="1"/>
-    <w:lsdException w:name="Signature" w:semiHidden="1" w:unhideWhenUsed="1"/>
-    <w:lsdException w:name="Default Paragraph Font" w:semiHidden="1" w:unhideWhenUsed="1"/>
-    <w:lsdException w:name="Body Text" w:semiHidden="1" w:unhideWhenUsed="1"/>
-    <w:lsdException w:name="Body Text Indent" w:semiHidden="1" w:unhideWhenUsed="1"/>
-    <w:lsdException w:name="List Continue" w:semiHidden="1" w:unhideWhenUsed="1"/>
-    <w:lsdException w:name="List Continue 2" w:semiHidden="1" w:unhideWhenUsed="1"/>
-    <w:lsdException w:name="List Continue 3" w:semiHidden="1" w:unhideWhenUsed="1"/>
-    <w:lsdException w:name="List Continue 4" w:semiHidden="1" w:unhideWhenUsed="1"/>
-    <w:lsdException w:name="List Continue 5" w:semiHidden="1" w:unhideWhenUsed="1"/>
-    <w:lsdException w:name="Message Header" w:semiHidden="1" w:unhideWhenUsed="1"/>
-    <w:lsdException w:name="Subtitle" w:qFormat="1"/>
-    <w:lsdException w:name="Body Text First Indent 2" w:semiHidden="1" w:unhideWhenUsed="1"/>
-    <w:lsdException w:name="Note Heading" w:semiHidden="1" w:unhideWhenUsed="1"/>
-    <w:lsdException w:name="Body Text 2" w:semiHidden="1" w:unhideWhenUsed="1"/>
-    <w:lsdException w:name="Body Text 3" w:semiHidden="1" w:unhideWhenUsed="1"/>
-    <w:lsdException w:name="Body Text Indent 2" w:semiHidden="1" w:unhideWhenUsed="1"/>
-    <w:lsdException w:name="Body Text Indent 3" w:semiHidden="1" w:unhideWhenUsed="1"/>
-    <w:lsdException w:name="Block Text" w:semiHidden="1" w:unhideWhenUsed="1"/>
-    <w:lsdException w:name="Hyperlink" w:semiHidden="1" w:uiPriority="99" w:unhideWhenUsed="1"/>
-    <w:lsdException w:name="FollowedHyperlink" w:semiHidden="1" w:unhideWhenUsed="1"/>
-    <w:lsdException w:name="Strong" w:qFormat="1"/>
-    <w:lsdException w:name="Emphasis" w:qFormat="1"/>
-    <w:lsdException w:name="Document Map" w:semiHidden="1" w:unhideWhenUsed="1"/>
-    <w:lsdException w:name="Plain Text" w:semiHidden="1" w:unhideWhenUsed="1"/>
-    <w:lsdException w:name="E-mail Signature" w:semiHidden="1" w:unhideWhenUsed="1"/>
-    <w:lsdException w:name="HTML Top of Form" w:semiHidden="1" w:unhideWhenUsed="1"/>
-    <w:lsdException w:name="HTML Bottom of Form" w:semiHidden="1" w:unhideWhenUsed="1"/>
-    <w:lsdException w:name="Normal (Web)" w:semiHidden="1" w:unhideWhenUsed="1"/>
-    <w:lsdException w:name="HTML Acronym" w:semiHidden="1" w:unhideWhenUsed="1"/>
-    <w:lsdException w:name="HTML Address" w:semiHidden="1" w:unhideWhenUsed="1"/>
-    <w:lsdException w:name="HTML Cite" w:semiHidden="1" w:unhideWhenUsed="1"/>
-    <w:lsdException w:name="HTML Code" w:semiHidden="1" w:unhideWhenUsed="1"/>
-    <w:lsdException w:name="HTML Definition" w:semiHidden="1" w:unhideWhenUsed="1"/>
-    <w:lsdException w:name="HTML Keyboard" w:semiHidden="1" w:unhideWhenUsed="1"/>
-    <w:lsdException w:name="HTML Preformatted" w:semiHidden="1" w:unhideWhenUsed="1"/>
-    <w:lsdException w:name="HTML Sample" w:semiHidden="1" w:unhideWhenUsed="1"/>
-    <w:lsdException w:name="HTML Typewriter" w:semiHidden="1" w:unhideWhenUsed="1"/>
-    <w:lsdException w:name="HTML Variable" w:semiHidden="1" w:unhideWhenUsed="1"/>
-    <w:lsdException w:name="Normal Table" w:semiHidden="1" w:unhideWhenUsed="1"/>
-    <w:lsdException w:name="annotation subject" w:semiHidden="1" w:unhideWhenUsed="1"/>
-    <w:lsdException w:name="No List" w:semiHidden="1" w:unhideWhenUsed="1"/>
-    <w:lsdException w:name="Outline List 1" w:semiHidden="1" w:unhideWhenUsed="1"/>
-    <w:lsdException w:name="Outline List 2" w:semiHidden="1" w:unhideWhenUsed="1"/>
-    <w:lsdException w:name="Outline List 3" w:semiHidden="1" w:unhideWhenUsed="1"/>
-    <w:lsdException w:name="Table Simple 1" w:semiHidden="1" w:unhideWhenUsed="1"/>
-    <w:lsdException w:name="Table Simple 2" w:semiHidden="1" w:unhideWhenUsed="1"/>
-    <w:lsdException w:name="Table Simple 3" w:semiHidden="1" w:unhideWhenUsed="1"/>
-    <w:lsdException w:name="Table Classic 1" w:semiHidden="1" w:unhideWhenUsed="1"/>
-    <w:lsdException w:name="Table Classic 2" w:semiHidden="1" w:unhideWhenUsed="1"/>
-    <w:lsdException w:name="Table Classic 3" w:semiHidden="1" w:unhideWhenUsed="1"/>
-    <w:lsdException w:name="Table Classic 4" w:semiHidden="1" w:unhideWhenUsed="1"/>
-    <w:lsdException w:name="Table Colorful 1" w:semiHidden="1" w:unhideWhenUsed="1"/>
-    <w:lsdException w:name="Table Colorful 2" w:semiHidden="1" w:unhideWhenUsed="1"/>
-    <w:lsdException w:name="Table Colorful 3" w:semiHidden="1" w:unhideWhenUsed="1"/>
-    <w:lsdException w:name="Table Columns 1" w:semiHidden="1" w:unhideWhenUsed="1"/>
-    <w:lsdException w:name="Table Columns 2" w:semiHidden="1" w:unhideWhenUsed="1"/>
-    <w:lsdException w:name="Table Columns 3" w:semiHidden="1" w:unhideWhenUsed="1"/>
-    <w:lsdException w:name="Table Columns 4" w:semiHidden="1" w:unhideWhenUsed="1"/>
-    <w:lsdException w:name="Table Columns 5" w:semiHidden="1" w:unhideWhenUsed="1"/>
-    <w:lsdException w:name="Table Grid 1" w:semiHidden="1" w:unhideWhenUsed="1"/>
-    <w:lsdException w:name="Table Grid 2" w:semiHidden="1" w:unhideWhenUsed="1"/>
-    <w:lsdException w:name="Table Grid 3" w:semiHidden="1" w:unhideWhenUsed="1"/>
-    <w:lsdException w:name="Table Grid 4" w:semiHidden="1" w:unhideWhenUsed="1"/>
-    <w:lsdException w:name="Table Grid 5" w:semiHidden="1" w:unhideWhenUsed="1"/>
-    <w:lsdException w:name="Table Grid 6" w:semiHidden="1" w:unhideWhenUsed="1"/>
-    <w:lsdException w:name="Table Grid 7" w:semiHidden="1" w:unhideWhenUsed="1"/>
-    <w:lsdException w:name="Table Grid 8" w:semiHidden="1" w:unhideWhenUsed="1"/>
-    <w:lsdException w:name="Table List 1" w:semiHidden="1" w:unhideWhenUsed="1"/>
-    <w:lsdException w:name="Table List 2" w:semiHidden="1" w:unhideWhenUsed="1"/>
-    <w:lsdException w:name="Table List 3" w:semiHidden="1" w:unhideWhenUsed="1"/>
-    <w:lsdException w:name="Table List 4" w:semiHidden="1" w:unhideWhenUsed="1"/>
-    <w:lsdException w:name="Table List 5" w:semiHidden="1" w:unhideWhenUsed="1"/>
-    <w:lsdException w:name="Table List 6" w:semiHidden="1" w:unhideWhenUsed="1"/>
-    <w:lsdException w:name="Table List 7" w:semiHidden="1" w:unhideWhenUsed="1"/>
-    <w:lsdException w:name="Table List 8" w:semiHidden="1" w:unhideWhenUsed="1"/>
-    <w:lsdException w:name="Table 3D effects 1" w:semiHidden="1" w:unhideWhenUsed="1"/>
-    <w:lsdException w:name="Table 3D effects 2" w:semiHidden="1" w:unhideWhenUsed="1"/>
-    <w:lsdException w:name="Table 3D effects 3" w:semiHidden="1" w:unhideWhenUsed="1"/>
-    <w:lsdException w:name="Table Contemporary" w:semiHidden="1" w:unhideWhenUsed="1"/>
-    <w:lsdException w:name="Table Elegant" w:semiHidden="1" w:unhideWhenUsed="1"/>
-    <w:lsdException w:name="Table Professional" w:semiHidden="1" w:unhideWhenUsed="1"/>
-    <w:lsdException w:name="Table Subtle 1" w:semiHidden="1" w:unhideWhenUsed="1"/>
-    <w:lsdException w:name="Table Subtle 2" w:semiHidden="1" w:unhideWhenUsed="1"/>
-    <w:lsdException w:name="Table Web 1" w:semiHidden="1" w:unhideWhenUsed="1"/>
-    <w:lsdException w:name="Table Web 2" w:semiHidden="1" w:unhideWhenUsed="1"/>
-    <w:lsdException w:name="Table Web 3" w:semiHidden="1" w:unhideWhenUsed="1"/>
-    <w:lsdException w:name="Balloon Text" w:semiHidden="1" w:unhideWhenUsed="1"/>
-    <w:lsdException w:name="Table Theme" w:semiHidden="1" w:unhideWhenUsed="1"/>
-    <w:lsdException w:name="Placeholder Text" w:semiHidden="1" w:uiPriority="99"/>
-    <w:lsdException w:name="No Spacing" w:uiPriority="1" w:qFormat="1"/>
-    <w:lsdException w:name="Light Shading" w:uiPriority="60"/>
-    <w:lsdException w:name="Light List" w:uiPriority="61"/>
-    <w:lsdException w:name="Light Grid" w:uiPriority="62"/>
-    <w:lsdException w:name="Medium Shading 1" w:uiPriority="63"/>
-    <w:lsdException w:name="Medium Shading 2" w:uiPriority="64"/>
-    <w:lsdException w:name="Medium List 1" w:uiPriority="65"/>
-    <w:lsdException w:name="Medium List 2" w:uiPriority="66"/>
-    <w:lsdException w:name="Medium Grid 1" w:uiPriority="67"/>
-    <w:lsdException w:name="Medium Grid 2" w:uiPriority="68"/>
-    <w:lsdException w:name="Medium Grid 3" w:uiPriority="69"/>
-    <w:lsdException w:name="Dark List" w:uiPriority="70"/>
-    <w:lsdException w:name="Colorful Shading" w:uiPriority="71"/>
-    <w:lsdException w:name="Colorful List" w:uiPriority="72"/>
-    <w:lsdException w:name="Colorful Grid" w:uiPriority="73"/>
-    <w:lsdException w:name="Light Shading Accent 1" w:uiPriority="60"/>
-    <w:lsdException w:name="Light List Accent 1" w:uiPriority="61"/>
-    <w:lsdException w:name="Light Grid Accent 1" w:uiPriority="62"/>
-    <w:lsdException w:name="Medium Shading 1 Accent 1" w:uiPriority="63"/>
-    <w:lsdException w:name="Medium Shading 2 Accent 1" w:uiPriority="64"/>
-    <w:lsdException w:name="Medium List 1 Accent 1" w:uiPriority="65"/>
-    <w:lsdException w:name="Revision" w:semiHidden="1" w:uiPriority="99"/>
-    <w:lsdException w:name="List Paragraph" w:uiPriority="34" w:qFormat="1"/>
-    <w:lsdException w:name="Quote" w:uiPriority="29" w:qFormat="1"/>
-    <w:lsdException w:name="Intense Quote" w:uiPriority="30" w:qFormat="1"/>
-    <w:lsdException w:name="Medium List 2 Accent 1" w:uiPriority="66"/>
-    <w:lsdException w:name="Medium Grid 1 Accent 1" w:uiPriority="67"/>
-    <w:lsdException w:name="Medium Grid 2 Accent 1" w:uiPriority="68"/>
-    <w:lsdException w:name="Medium Grid 3 Accent 1" w:uiPriority="69"/>
-    <w:lsdException w:name="Dark List Accent 1" w:uiPriority="70"/>
-    <w:lsdException w:name="Colorful Shading Accent 1" w:uiPriority="71"/>
-    <w:lsdException w:name="Colorful List Accent 1" w:uiPriority="72"/>
-    <w:lsdException w:name="Colorful Grid Accent 1" w:uiPriority="73"/>
-    <w:lsdException w:name="Light Shading Accent 2" w:uiPriority="60"/>
-    <w:lsdException w:name="Light List Accent 2" w:uiPriority="61"/>
-    <w:lsdException w:name="Light Grid Accent 2" w:uiPriority="62"/>
-    <w:lsdException w:name="Medium Shading 1 Accent 2" w:uiPriority="63"/>
-    <w:lsdException w:name="Medium Shading 2 Accent 2" w:uiPriority="64"/>
-    <w:lsdException w:name="Medium List 1 Accent 2" w:uiPriority="65"/>
-    <w:lsdException w:name="Medium List 2 Accent 2" w:uiPriority="66"/>
-    <w:lsdException w:name="Medium Grid 1 Accent 2" w:uiPriority="67"/>
-    <w:lsdException w:name="Medium Grid 2 Accent 2" w:uiPriority="68"/>
-    <w:lsdException w:name="Medium Grid 3 Accent 2" w:uiPriority="69"/>
-    <w:lsdException w:name="Dark List Accent 2" w:uiPriority="70"/>
-    <w:lsdException w:name="Colorful Shading Accent 2" w:uiPriority="71"/>
-    <w:lsdException w:name="Colorful List Accent 2" w:uiPriority="72"/>
-    <w:lsdException w:name="Colorful Grid Accent 2" w:uiPriority="73"/>
-    <w:lsdException w:name="Light Shading Accent 3" w:uiPriority="60"/>
-    <w:lsdException w:name="Light List Accent 3" w:uiPriority="61"/>
-    <w:lsdException w:name="Light Grid Accent 3" w:uiPriority="62"/>
-    <w:lsdException w:name="Medium Shading 1 Accent 3" w:uiPriority="63"/>
-    <w:lsdException w:name="Medium Shading 2 Accent 3" w:uiPriority="64"/>
-    <w:lsdException w:name="Medium List 1 Accent 3" w:uiPriority="65"/>
-    <w:lsdException w:name="Medium List 2 Accent 3" w:uiPriority="66"/>
-    <w:lsdException w:name="Medium Grid 1 Accent 3" w:uiPriority="67"/>
-    <w:lsdException w:name="Medium Grid 2 Accent 3" w:uiPriority="68"/>
-    <w:lsdException w:name="Medium Grid 3 Accent 3" w:uiPriority="69"/>
-    <w:lsdException w:name="Dark List Accent 3" w:uiPriority="70"/>
-    <w:lsdException w:name="Colorful Shading Accent 3" w:uiPriority="71"/>
-    <w:lsdException w:name="Colorful List Accent 3" w:uiPriority="72"/>
-    <w:lsdException w:name="Colorful Grid Accent 3" w:uiPriority="73"/>
-    <w:lsdException w:name="Light Shading Accent 4" w:uiPriority="60"/>
-    <w:lsdException w:name="Light List Accent 4" w:uiPriority="61"/>
-    <w:lsdException w:name="Light Grid Accent 4" w:uiPriority="62"/>
-    <w:lsdException w:name="Medium Shading 1 Accent 4" w:uiPriority="63"/>
-    <w:lsdException w:name="Medium Shading 2 Accent 4" w:uiPriority="64"/>
-    <w:lsdException w:name="Medium List 1 Accent 4" w:uiPriority="65"/>
-    <w:lsdException w:name="Medium List 2 Accent 4" w:uiPriority="66"/>
-    <w:lsdException w:name="Medium Grid 1 Accent 4" w:uiPriority="67"/>
-    <w:lsdException w:name="Medium Grid 2 Accent 4" w:uiPriority="68"/>
-    <w:lsdException w:name="Medium Grid 3 Accent 4" w:uiPriority="69"/>
-    <w:lsdException w:name="Dark List Accent 4" w:uiPriority="70"/>
-    <w:lsdException w:name="Colorful Shading Accent 4" w:uiPriority="71"/>
-    <w:lsdException w:name="Colorful List Accent 4" w:uiPriority="72"/>
-    <w:lsdException w:name="Colorful Grid Accent 4" w:uiPriority="73"/>
-    <w:lsdException w:name="Light Shading Accent 5" w:uiPriority="60"/>
-    <w:lsdException w:name="Light List Accent 5" w:uiPriority="61"/>
-    <w:lsdException w:name="Light Grid Accent 5" w:uiPriority="62"/>
-    <w:lsdException w:name="Medium Shading 1 Accent 5" w:uiPriority="63"/>
-    <w:lsdException w:name="Medium Shading 2 Accent 5" w:uiPriority="64"/>
-    <w:lsdException w:name="Medium List 1 Accent 5" w:uiPriority="65"/>
-    <w:lsdException w:name="Medium List 2 Accent 5" w:uiPriority="66"/>
-    <w:lsdException w:name="Medium Grid 1 Accent 5" w:uiPriority="67"/>
-    <w:lsdException w:name="Medium Grid 2 Accent 5" w:uiPriority="68"/>
-    <w:lsdException w:name="Medium Grid 3 Accent 5" w:uiPriority="69"/>
-    <w:lsdException w:name="Dark List Accent 5" w:uiPriority="70"/>
-    <w:lsdException w:name="Colorful Shading Accent 5" w:uiPriority="71"/>
-    <w:lsdException w:name="Colorful List Accent 5" w:uiPriority="72"/>
-    <w:lsdException w:name="Colorful Grid Accent 5" w:uiPriority="73"/>
-    <w:lsdException w:name="Light Shading Accent 6" w:uiPriority="60"/>
-    <w:lsdException w:name="Light List Accent 6" w:uiPriority="61"/>
-    <w:lsdException w:name="Light Grid Accent 6" w:uiPriority="62"/>
-    <w:lsdException w:name="Medium Shading 1 Accent 6" w:uiPriority="63"/>
-    <w:lsdException w:name="Medium Shading 2 Accent 6" w:uiPriority="64"/>
-    <w:lsdException w:name="Medium List 1 Accent 6" w:uiPriority="65"/>
-    <w:lsdException w:name="Medium List 2 Accent 6" w:uiPriority="66"/>
-    <w:lsdException w:name="Medium Grid 1 Accent 6" w:uiPriority="67"/>
-    <w:lsdException w:name="Medium Grid 2 Accent 6" w:uiPriority="68"/>
-    <w:lsdException w:name="Medium Grid 3 Accent 6" w:uiPriority="69"/>
-    <w:lsdException w:name="Dark List Accent 6" w:uiPriority="70"/>
-    <w:lsdException w:name="Colorful Shading Accent 6" w:uiPriority="71"/>
-    <w:lsdException w:name="Colorful List Accent 6" w:uiPriority="72"/>
-    <w:lsdException w:name="Colorful Grid Accent 6" w:uiPriority="73"/>
-    <w:lsdException w:name="Subtle Emphasis" w:uiPriority="19" w:qFormat="1"/>
-    <w:lsdException w:name="Intense Emphasis" w:uiPriority="21" w:qFormat="1"/>
-    <w:lsdException w:name="Subtle Reference" w:uiPriority="31" w:qFormat="1"/>
-    <w:lsdException w:name="Intense Reference" w:uiPriority="32" w:qFormat="1"/>
-    <w:lsdException w:name="Book Title" w:uiPriority="33" w:qFormat="1"/>
-    <w:lsdException w:name="Bibliography" w:semiHidden="1" w:uiPriority="37" w:unhideWhenUsed="1"/>
-    <w:lsdException w:name="TOC Heading" w:semiHidden="1" w:uiPriority="39" w:unhideWhenUsed="1" w:qFormat="1"/>
-    <w:lsdException w:name="Plain Table 1" w:uiPriority="41"/>
-    <w:lsdException w:name="Plain Table 2" w:uiPriority="42"/>
-    <w:lsdException w:name="Plain Table 3" w:uiPriority="43"/>
-    <w:lsdException w:name="Plain Table 4" w:uiPriority="44"/>
-    <w:lsdException w:name="Plain Table 5" w:uiPriority="45"/>
-    <w:lsdException w:name="Grid Table Light" w:uiPriority="40"/>
-    <w:lsdException w:name="Grid Table 1 Light" w:uiPriority="46"/>
-    <w:lsdException w:name="Grid Table 2" w:uiPriority="47"/>
-    <w:lsdException w:name="Grid Table 3" w:uiPriority="48"/>
-    <w:lsdException w:name="Grid Table 4" w:uiPriority="49"/>
-    <w:lsdException w:name="Grid Table 5 Dark" w:uiPriority="50"/>
-    <w:lsdException w:name="Grid Table 6 Colorful" w:uiPriority="51"/>
-    <w:lsdException w:name="Grid Table 7 Colorful" w:uiPriority="52"/>
-    <w:lsdException w:name="Grid Table 1 Light Accent 1" w:uiPriority="46"/>
-    <w:lsdException w:name="Grid Table 2 Accent 1" w:uiPriority="47"/>
-    <w:lsdException w:name="Grid Table 3 Accent 1" w:uiPriority="48"/>
-    <w:lsdException w:name="Grid Table 4 Accent 1" w:uiPriority="49"/>
-    <w:lsdException w:name="Grid Table 5 Dark Accent 1" w:uiPriority="50"/>
-    <w:lsdException w:name="Grid Table 6 Colorful Accent 1" w:uiPriority="51"/>
-    <w:lsdException w:name="Grid Table 7 Colorful Accent 1" w:uiPriority="52"/>
-    <w:lsdException w:name="Grid Table 1 Light Accent 2" w:uiPriority="46"/>
-    <w:lsdException w:name="Grid Table 2 Accent 2" w:uiPriority="47"/>
-    <w:lsdException w:name="Grid Table 3 Accent 2" w:uiPriority="48"/>
-    <w:lsdException w:name="Grid Table 4 Accent 2" w:uiPriority="49"/>
-    <w:lsdException w:name="Grid Table 5 Dark Accent 2" w:uiPriority="50"/>
-    <w:lsdException w:name="Grid Table 6 Colorful Accent 2" w:uiPriority="51"/>
-    <w:lsdException w:name="Grid Table 7 Colorful Accent 2" w:uiPriority="52"/>
-    <w:lsdException w:name="Grid Table 1 Light Accent 3" w:uiPriority="46"/>
-    <w:lsdException w:name="Grid Table 2 Accent 3" w:uiPriority="47"/>
-    <w:lsdException w:name="Grid Table 3 Accent 3" w:uiPriority="48"/>
-    <w:lsdException w:name="Grid Table 4 Accent 3" w:uiPriority="49"/>
-    <w:lsdException w:name="Grid Table 5 Dark Accent 3" w:uiPriority="50"/>
-    <w:lsdException w:name="Grid Table 6 Colorful Accent 3" w:uiPriority="51"/>
-    <w:lsdException w:name="Grid Table 7 Colorful Accent 3" w:uiPriority="52"/>
-    <w:lsdException w:name="Grid Table 1 Light Accent 4" w:uiPriority="46"/>
-    <w:lsdException w:name="Grid Table 2 Accent 4" w:uiPriority="47"/>
-    <w:lsdException w:name="Grid Table 3 Accent 4" w:uiPriority="48"/>
-    <w:lsdException w:name="Grid Table 4 Accent 4" w:uiPriority="49"/>
-    <w:lsdException w:name="Grid Table 5 Dark Accent 4" w:uiPriority="50"/>
-    <w:lsdException w:name="Grid Table 6 Colorful Accent 4" w:uiPriority="51"/>
-    <w:lsdException w:name="Grid Table 7 Colorful Accent 4" w:uiPriority="52"/>
-    <w:lsdException w:name="Grid Table 1 Light Accent 5" w:uiPriority="46"/>
-    <w:lsdException w:name="Grid Table 2 Accent 5" w:uiPriority="47"/>
-    <w:lsdException w:name="Grid Table 3 Accent 5" w:uiPriority="48"/>
-    <w:lsdException w:name="Grid Table 4 Accent 5" w:uiPriority="49"/>
-    <w:lsdException w:name="Grid Table 5 Dark Accent 5" w:uiPriority="50"/>
-    <w:lsdException w:name="Grid Table 6 Colorful Accent 5" w:uiPriority="51"/>
-    <w:lsdException w:name="Grid Table 7 Colorful Accent 5" w:uiPriority="52"/>
-    <w:lsdException w:name="Grid Table 1 Light Accent 6" w:uiPriority="46"/>
-    <w:lsdException w:name="Grid Table 2 Accent 6" w:uiPriority="47"/>
-    <w:lsdException w:name="Grid Table 3 Accent 6" w:uiPriority="48"/>
-    <w:lsdException w:name="Grid Table 4 Accent 6" w:uiPriority="49"/>
-    <w:lsdException w:name="Grid Table 5 Dark Accent 6" w:uiPriority="50"/>
-    <w:lsdException w:name="Grid Table 6 Colorful Accent 6" w:uiPriority="51"/>
-    <w:lsdException w:name="Grid Table 7 Colorful Accent 6" w:uiPriority="52"/>
-    <w:lsdException w:name="List Table 1 Light" w:uiPriority="46"/>
-    <w:lsdException w:name="List Table 2" w:uiPriority="47"/>
-    <w:lsdException w:name="List Table 3" w:uiPriority="48"/>
-    <w:lsdException w:name="List Table 4" w:uiPriority="49"/>
-    <w:lsdException w:name="List Table 5 Dark" w:uiPriority="50"/>
-    <w:lsdException w:name="List Table 6 Colorful" w:uiPriority="51"/>
-    <w:lsdException w:name="List Table 7 Colorful" w:uiPriority="52"/>
-    <w:lsdException w:name="List Table 1 Light Accent 1" w:uiPriority="46"/>
-    <w:lsdException w:name="List Table 2 Accent 1" w:uiPriority="47"/>
-    <w:lsdException w:name="List Table 3 Accent 1" w:uiPriority="48"/>
-    <w:lsdException w:name="List Table 4 Accent 1" w:uiPriority="49"/>
-    <w:lsdException w:name="List Table 5 Dark Accent 1" w:uiPriority="50"/>
-    <w:lsdException w:name="List Table 6 Colorful Accent 1" w:uiPriority="51"/>
-    <w:lsdException w:name="List Table 7 Colorful Accent 1" w:uiPriority="52"/>
-    <w:lsdException w:name="List Table 1 Light Accent 2" w:uiPriority="46"/>
-    <w:lsdException w:name="List Table 2 Accent 2" w:uiPriority="47"/>
-    <w:lsdException w:name="List Table 3 Accent 2" w:uiPriority="48"/>
-    <w:lsdException w:name="List Table 4 Accent 2" w:uiPriority="49"/>
-    <w:lsdException w:name="List Table 5 Dark Accent 2" w:uiPriority="50"/>
-    <w:lsdException w:name="List Table 6 Colorful Accent 2" w:uiPriority="51"/>
-    <w:lsdException w:name="List Table 7 Colorful Accent 2" w:uiPriority="52"/>
-    <w:lsdException w:name="List Table 1 Light Accent 3" w:uiPriority="46"/>
-    <w:lsdException w:name="List Table 2 Accent 3" w:uiPriority="47"/>
-    <w:lsdException w:name="List Table 3 Accent 3" w:uiPriority="48"/>
-    <w:lsdException w:name="List Table 4 Accent 3" w:uiPriority="49"/>
-    <w:lsdException w:name="List Table 5 Dark Accent 3" w:uiPriority="50"/>
-    <w:lsdException w:name="List Table 6 Colorful Accent 3" w:uiPriority="51"/>
-    <w:lsdException w:name="List Table 7 Colorful Accent 3" w:uiPriority="52"/>
-    <w:lsdException w:name="List Table 1 Light Accent 4" w:uiPriority="46"/>
-    <w:lsdException w:name="List Table 2 Accent 4" w:uiPriority="47"/>
-    <w:lsdException w:name="List Table 3 Accent 4" w:uiPriority="48"/>
-    <w:lsdException w:name="List Table 4 Accent 4" w:uiPriority="49"/>
-    <w:lsdException w:name="List Table 5 Dark Accent 4" w:uiPriority="50"/>
-    <w:lsdException w:name="List Table 6 Colorful Accent 4" w:uiPriority="51"/>
-    <w:lsdException w:name="List Table 7 Colorful Accent 4" w:uiPriority="52"/>
-    <w:lsdException w:name="List Table 1 Light Accent 5" w:uiPriority="46"/>
-    <w:lsdException w:name="List Table 2 Accent 5" w:uiPriority="47"/>
-    <w:lsdException w:name="List Table 3 Accent 5" w:uiPriority="48"/>
-    <w:lsdException w:name="List Table 4 Accent 5" w:uiPriority="49"/>
-    <w:lsdException w:name="List Table 5 Dark Accent 5" w:uiPriority="50"/>
-    <w:lsdException w:name="List Table 6 Colorful Accent 5" w:uiPriority="51"/>
-    <w:lsdException w:name="List Table 7 Colorful Accent 5" w:uiPriority="52"/>
-    <w:lsdException w:name="List Table 1 Light Accent 6" w:uiPriority="46"/>
-    <w:lsdException w:name="List Table 2 Accent 6" w:uiPriority="47"/>
-    <w:lsdException w:name="List Table 3 Accent 6" w:uiPriority="48"/>
-    <w:lsdException w:name="List Table 4 Accent 6" w:uiPriority="49"/>
-    <w:lsdException w:name="List Table 5 Dark Accent 6" w:uiPriority="50"/>
-    <w:lsdException w:name="List Table 6 Colorful Accent 6" w:uiPriority="51"/>
-    <w:lsdException w:name="List Table 7 Colorful Accent 6" w:uiPriority="52"/>
-    <w:lsdException w:name="Mention" w:semiHidden="1" w:uiPriority="99" w:unhideWhenUsed="1"/>
-    <w:lsdException w:name="Smart Hyperlink" w:semiHidden="1" w:uiPriority="99" w:unhideWhenUsed="1"/>
-    <w:lsdException w:name="Hashtag" w:semiHidden="1" w:uiPriority="99" w:unhideWhenUsed="1"/>
-    <w:lsdException w:name="Unresolved Mention" w:semiHidden="1" w:uiPriority="99" w:unhideWhenUsed="1"/>
+  <w:latentStyles w:defLockedState="0" w:defUIPriority="0" w:defSemiHidden="1" w:defUnhideWhenUsed="1" w:defQFormat="0" w:count="267">
+    <w:lsdException w:name="Normal" w:semiHidden="0" w:unhideWhenUsed="0" w:qFormat="1"/>
+    <w:lsdException w:name="heading 1" w:semiHidden="0" w:unhideWhenUsed="0" w:qFormat="1"/>
+    <w:lsdException w:name="heading 2" w:semiHidden="0" w:unhideWhenUsed="0" w:qFormat="1"/>
+    <w:lsdException w:name="heading 3" w:semiHidden="0" w:unhideWhenUsed="0" w:qFormat="1"/>
+    <w:lsdException w:name="heading 4" w:semiHidden="0" w:unhideWhenUsed="0" w:qFormat="1"/>
+    <w:lsdException w:name="heading 5" w:semiHidden="0" w:unhideWhenUsed="0" w:qFormat="1"/>
+    <w:lsdException w:name="heading 6" w:semiHidden="0" w:unhideWhenUsed="0" w:qFormat="1"/>
+    <w:lsdException w:name="heading 7" w:qFormat="1"/>
+    <w:lsdException w:name="heading 8" w:qFormat="1"/>
+    <w:lsdException w:name="heading 9" w:qFormat="1"/>
+    <w:lsdException w:name="toc 1" w:uiPriority="39"/>
+    <w:lsdException w:name="toc 2" w:uiPriority="39"/>
+    <w:lsdException w:name="caption" w:qFormat="1"/>
+    <w:lsdException w:name="List Number" w:semiHidden="0" w:unhideWhenUsed="0"/>
+    <w:lsdException w:name="List 4" w:semiHidden="0" w:unhideWhenUsed="0"/>
+    <w:lsdException w:name="List 5" w:semiHidden="0" w:unhideWhenUsed="0"/>
+    <w:lsdException w:name="Title" w:semiHidden="0" w:unhideWhenUsed="0" w:qFormat="1"/>
+    <w:lsdException w:name="Subtitle" w:semiHidden="0" w:unhideWhenUsed="0" w:qFormat="1"/>
+    <w:lsdException w:name="Salutation" w:semiHidden="0" w:unhideWhenUsed="0"/>
+    <w:lsdException w:name="Date" w:semiHidden="0" w:unhideWhenUsed="0"/>
+    <w:lsdException w:name="Body Text First Indent" w:semiHidden="0" w:unhideWhenUsed="0"/>
+    <w:lsdException w:name="Hyperlink" w:uiPriority="99"/>
+    <w:lsdException w:name="Strong" w:semiHidden="0" w:unhideWhenUsed="0" w:qFormat="1"/>
+    <w:lsdException w:name="Emphasis" w:semiHidden="0" w:unhideWhenUsed="0" w:qFormat="1"/>
+    <w:lsdException w:name="Table Grid" w:semiHidden="0" w:unhideWhenUsed="0"/>
+    <w:lsdException w:name="Placeholder Text" w:uiPriority="99" w:unhideWhenUsed="0"/>
+    <w:lsdException w:name="No Spacing" w:semiHidden="0" w:uiPriority="1" w:unhideWhenUsed="0" w:qFormat="1"/>
+    <w:lsdException w:name="Light Shading" w:semiHidden="0" w:uiPriority="60" w:unhideWhenUsed="0"/>
+    <w:lsdException w:name="Light List" w:semiHidden="0" w:uiPriority="61" w:unhideWhenUsed="0"/>
+    <w:lsdException w:name="Light Grid" w:semiHidden="0" w:uiPriority="62" w:unhideWhenUsed="0"/>
+    <w:lsdException w:name="Medium Shading 1" w:semiHidden="0" w:uiPriority="63" w:unhideWhenUsed="0"/>
+    <w:lsdException w:name="Medium Shading 2" w:semiHidden="0" w:uiPriority="64" w:unhideWhenUsed="0"/>
+    <w:lsdException w:name="Medium List 1" w:semiHidden="0" w:uiPriority="65" w:unhideWhenUsed="0"/>
+    <w:lsdException w:name="Medium List 2" w:semiHidden="0" w:uiPriority="66" w:unhideWhenUsed="0"/>
+    <w:lsdException w:name="Medium Grid 1" w:semiHidden="0" w:uiPriority="67" w:unhideWhenUsed="0"/>
+    <w:lsdException w:name="Medium Grid 2" w:semiHidden="0" w:uiPriority="68" w:unhideWhenUsed="0"/>
+    <w:lsdException w:name="Medium Grid 3" w:semiHidden="0" w:uiPriority="69" w:unhideWhenUsed="0"/>
+    <w:lsdException w:name="Dark List" w:semiHidden="0" w:uiPriority="70" w:unhideWhenUsed="0"/>
+    <w:lsdException w:name="Colorful Shading" w:semiHidden="0" w:uiPriority="71" w:unhideWhenUsed="0"/>
+    <w:lsdException w:name="Colorful List" w:semiHidden="0" w:uiPriority="72" w:unhideWhenUsed="0"/>
+    <w:lsdException w:name="Colorful Grid" w:semiHidden="0" w:uiPriority="73" w:unhideWhenUsed="0"/>
+    <w:lsdException w:name="Light Shading Accent 1" w:semiHidden="0" w:uiPriority="60" w:unhideWhenUsed="0"/>
+    <w:lsdException w:name="Light List Accent 1" w:semiHidden="0" w:uiPriority="61" w:unhideWhenUsed="0"/>
+    <w:lsdException w:name="Light Grid Accent 1" w:semiHidden="0" w:uiPriority="62" w:unhideWhenUsed="0"/>
+    <w:lsdException w:name="Medium Shading 1 Accent 1" w:semiHidden="0" w:uiPriority="63" w:unhideWhenUsed="0"/>
+    <w:lsdException w:name="Medium Shading 2 Accent 1" w:semiHidden="0" w:uiPriority="64" w:unhideWhenUsed="0"/>
+    <w:lsdException w:name="Medium List 1 Accent 1" w:semiHidden="0" w:uiPriority="65" w:unhideWhenUsed="0"/>
+    <w:lsdException w:name="Revision" w:uiPriority="99" w:unhideWhenUsed="0"/>
+    <w:lsdException w:name="List Paragraph" w:semiHidden="0" w:uiPriority="34" w:unhideWhenUsed="0" w:qFormat="1"/>
+    <w:lsdException w:name="Quote" w:semiHidden="0" w:uiPriority="29" w:unhideWhenUsed="0" w:qFormat="1"/>
+    <w:lsdException w:name="Intense Quote" w:semiHidden="0" w:uiPriority="30" w:unhideWhenUsed="0" w:qFormat="1"/>
+    <w:lsdException w:name="Medium List 2 Accent 1" w:semiHidden="0" w:uiPriority="66" w:unhideWhenUsed="0"/>
+    <w:lsdException w:name="Medium Grid 1 Accent 1" w:semiHidden="0" w:uiPriority="67" w:unhideWhenUsed="0"/>
+    <w:lsdException w:name="Medium Grid 2 Accent 1" w:semiHidden="0" w:uiPriority="68" w:unhideWhenUsed="0"/>
+    <w:lsdException w:name="Medium Grid 3 Accent 1" w:semiHidden="0" w:uiPriority="69" w:unhideWhenUsed="0"/>
+    <w:lsdException w:name="Dark List Accent 1" w:semiHidden="0" w:uiPriority="70" w:unhideWhenUsed="0"/>
+    <w:lsdException w:name="Colorful Shading Accent 1" w:semiHidden="0" w:uiPriority="71" w:unhideWhenUsed="0"/>
+    <w:lsdException w:name="Colorful List Accent 1" w:semiHidden="0" w:uiPriority="72" w:unhideWhenUsed="0"/>
+    <w:lsdException w:name="Colorful Grid Accent 1" w:semiHidden="0" w:uiPriority="73" w:unhideWhenUsed="0"/>
+    <w:lsdException w:name="Light Shading Accent 2" w:semiHidden="0" w:uiPriority="60" w:unhideWhenUsed="0"/>
+    <w:lsdException w:name="Light List Accent 2" w:semiHidden="0" w:uiPriority="61" w:unhideWhenUsed="0"/>
+    <w:lsdException w:name="Light Grid Accent 2" w:semiHidden="0" w:uiPriority="62" w:unhideWhenUsed="0"/>
+    <w:lsdException w:name="Medium Shading 1 Accent 2" w:semiHidden="0" w:uiPriority="63" w:unhideWhenUsed="0"/>
+    <w:lsdException w:name="Medium Shading 2 Accent 2" w:semiHidden="0" w:uiPriority="64" w:unhideWhenUsed="0"/>
+    <w:lsdException w:name="Medium List 1 Accent 2" w:semiHidden="0" w:uiPriority="65" w:unhideWhenUsed="0"/>
+    <w:lsdException w:name="Medium List 2 Accent 2" w:semiHidden="0" w:uiPriority="66" w:unhideWhenUsed="0"/>
+    <w:lsdException w:name="Medium Grid 1 Accent 2" w:semiHidden="0" w:uiPriority="67" w:unhideWhenUsed="0"/>
+    <w:lsdException w:name="Medium Grid 2 Accent 2" w:semiHidden="0" w:uiPriority="68" w:unhideWhenUsed="0"/>
+    <w:lsdException w:name="Medium Grid 3 Accent 2" w:semiHidden="0" w:uiPriority="69" w:unhideWhenUsed="0"/>
+    <w:lsdException w:name="Dark List Accent 2" w:semiHidden="0" w:uiPriority="70" w:unhideWhenUsed="0"/>
+    <w:lsdException w:name="Colorful Shading Accent 2" w:semiHidden="0" w:uiPriority="71" w:unhideWhenUsed="0"/>
+    <w:lsdException w:name="Colorful List Accent 2" w:semiHidden="0" w:uiPriority="72" w:unhideWhenUsed="0"/>
+    <w:lsdException w:name="Colorful Grid Accent 2" w:semiHidden="0" w:uiPriority="73" w:unhideWhenUsed="0"/>
+    <w:lsdException w:name="Light Shading Accent 3" w:semiHidden="0" w:uiPriority="60" w:unhideWhenUsed="0"/>
+    <w:lsdException w:name="Light List Accent 3" w:semiHidden="0" w:uiPriority="61" w:unhideWhenUsed="0"/>
+    <w:lsdException w:name="Light Grid Accent 3" w:semiHidden="0" w:uiPriority="62" w:unhideWhenUsed="0"/>
+    <w:lsdException w:name="Medium Shading 1 Accent 3" w:semiHidden="0" w:uiPriority="63" w:unhideWhenUsed="0"/>
+    <w:lsdException w:name="Medium Shading 2 Accent 3" w:semiHidden="0" w:uiPriority="64" w:unhideWhenUsed="0"/>
+    <w:lsdException w:name="Medium List 1 Accent 3" w:semiHidden="0" w:uiPriority="65" w:unhideWhenUsed="0"/>
+    <w:lsdException w:name="Medium List 2 Accent 3" w:semiHidden="0" w:uiPriority="66" w:unhideWhenUsed="0"/>
+    <w:lsdException w:name="Medium Grid 1 Accent 3" w:semiHidden="0" w:uiPriority="67" w:unhideWhenUsed="0"/>
+    <w:lsdException w:name="Medium Grid 2 Accent 3" w:semiHidden="0" w:uiPriority="68" w:unhideWhenUsed="0"/>
+    <w:lsdException w:name="Medium Grid 3 Accent 3" w:semiHidden="0" w:uiPriority="69" w:unhideWhenUsed="0"/>
+    <w:lsdException w:name="Dark List Accent 3" w:semiHidden="0" w:uiPriority="70" w:unhideWhenUsed="0"/>
+    <w:lsdException w:name="Colorful Shading Accent 3" w:semiHidden="0" w:uiPriority="71" w:unhideWhenUsed="0"/>
+    <w:lsdException w:name="Colorful List Accent 3" w:semiHidden="0" w:uiPriority="72" w:unhideWhenUsed="0"/>
+    <w:lsdException w:name="Colorful Grid Accent 3" w:semiHidden="0" w:uiPriority="73" w:unhideWhenUsed="0"/>
+    <w:lsdException w:name="Light Shading Accent 4" w:semiHidden="0" w:uiPriority="60" w:unhideWhenUsed="0"/>
+    <w:lsdException w:name="Light List Accent 4" w:semiHidden="0" w:uiPriority="61" w:unhideWhenUsed="0"/>
+    <w:lsdException w:name="Light Grid Accent 4" w:semiHidden="0" w:uiPriority="62" w:unhideWhenUsed="0"/>
+    <w:lsdException w:name="Medium Shading 1 Accent 4" w:semiHidden="0" w:uiPriority="63" w:unhideWhenUsed="0"/>
+    <w:lsdException w:name="Medium Shading 2 Accent 4" w:semiHidden="0" w:uiPriority="64" w:unhideWhenUsed="0"/>
+    <w:lsdException w:name="Medium List 1 Accent 4" w:semiHidden="0" w:uiPriority="65" w:unhideWhenUsed="0"/>
+    <w:lsdException w:name="Medium List 2 Accent 4" w:semiHidden="0" w:uiPriority="66" w:unhideWhenUsed="0"/>
+    <w:lsdException w:name="Medium Grid 1 Accent 4" w:semiHidden="0" w:uiPriority="67" w:unhideWhenUsed="0"/>
+    <w:lsdException w:name="Medium Grid 2 Accent 4" w:semiHidden="0" w:uiPriority="68" w:unhideWhenUsed="0"/>
+    <w:lsdException w:name="Medium Grid 3 Accent 4" w:semiHidden="0" w:uiPriority="69" w:unhideWhenUsed="0"/>
+    <w:lsdException w:name="Dark List Accent 4" w:semiHidden="0" w:uiPriority="70" w:unhideWhenUsed="0"/>
+    <w:lsdException w:name="Colorful Shading Accent 4" w:semiHidden="0" w:uiPriority="71" w:unhideWhenUsed="0"/>
+    <w:lsdException w:name="Colorful List Accent 4" w:semiHidden="0" w:uiPriority="72" w:unhideWhenUsed="0"/>
+    <w:lsdException w:name="Colorful Grid Accent 4" w:semiHidden="0" w:uiPriority="73" w:unhideWhenUsed="0"/>
+    <w:lsdException w:name="Light Shading Accent 5" w:semiHidden="0" w:uiPriority="60" w:unhideWhenUsed="0"/>
+    <w:lsdException w:name="Light List Accent 5" w:semiHidden="0" w:uiPriority="61" w:unhideWhenUsed="0"/>
+    <w:lsdException w:name="Light Grid Accent 5" w:semiHidden="0" w:uiPriority="62" w:unhideWhenUsed="0"/>
+    <w:lsdException w:name="Medium Shading 1 Accent 5" w:semiHidden="0" w:uiPriority="63" w:unhideWhenUsed="0"/>
+    <w:lsdException w:name="Medium Shading 2 Accent 5" w:semiHidden="0" w:uiPriority="64" w:unhideWhenUsed="0"/>
+    <w:lsdException w:name="Medium List 1 Accent 5" w:semiHidden="0" w:uiPriority="65" w:unhideWhenUsed="0"/>
+    <w:lsdException w:name="Medium List 2 Accent 5" w:semiHidden="0" w:uiPriority="66" w:unhideWhenUsed="0"/>
+    <w:lsdException w:name="Medium Grid 1 Accent 5" w:semiHidden="0" w:uiPriority="67" w:unhideWhenUsed="0"/>
+    <w:lsdException w:name="Medium Grid 2 Accent 5" w:semiHidden="0" w:uiPriority="68" w:unhideWhenUsed="0"/>
+    <w:lsdException w:name="Medium Grid 3 Accent 5" w:semiHidden="0" w:uiPriority="69" w:unhideWhenUsed="0"/>
+    <w:lsdException w:name="Dark List Accent 5" w:semiHidden="0" w:uiPriority="70" w:unhideWhenUsed="0"/>
+    <w:lsdException w:name="Colorful Shading Accent 5" w:semiHidden="0" w:uiPriority="71" w:unhideWhenUsed="0"/>
+    <w:lsdException w:name="Colorful List Accent 5" w:semiHidden="0" w:uiPriority="72" w:unhideWhenUsed="0"/>
+    <w:lsdException w:name="Colorful Grid Accent 5" w:semiHidden="0" w:uiPriority="73" w:unhideWhenUsed="0"/>
+    <w:lsdException w:name="Light Shading Accent 6" w:semiHidden="0" w:uiPriority="60" w:unhideWhenUsed="0"/>
+    <w:lsdException w:name="Light List Accent 6" w:semiHidden="0" w:uiPriority="61" w:unhideWhenUsed="0"/>
+    <w:lsdException w:name="Light Grid Accent 6" w:semiHidden="0" w:uiPriority="62" w:unhideWhenUsed="0"/>
+    <w:lsdException w:name="Medium Shading 1 Accent 6" w:semiHidden="0" w:uiPriority="63" w:unhideWhenUsed="0"/>
+    <w:lsdException w:name="Medium Shading 2 Accent 6" w:semiHidden="0" w:uiPriority="64" w:unhideWhenUsed="0"/>
+    <w:lsdException w:name="Medium List 1 Accent 6" w:semiHidden="0" w:uiPriority="65" w:unhideWhenUsed="0"/>
+    <w:lsdException w:name="Medium List 2 Accent 6" w:semiHidden="0" w:uiPriority="66" w:unhideWhenUsed="0"/>
+    <w:lsdException w:name="Medium Grid 1 Accent 6" w:semiHidden="0" w:uiPriority="67" w:unhideWhenUsed="0"/>
+    <w:lsdException w:name="Medium Grid 2 Accent 6" w:semiHidden="0" w:uiPriority="68" w:unhideWhenUsed="0"/>
+    <w:lsdException w:name="Medium Grid 3 Accent 6" w:semiHidden="0" w:uiPriority="69" w:unhideWhenUsed="0"/>
+    <w:lsdException w:name="Dark List Accent 6" w:semiHidden="0" w:uiPriority="70" w:unhideWhenUsed="0"/>
+    <w:lsdException w:name="Colorful Shading Accent 6" w:semiHidden="0" w:uiPriority="71" w:unhideWhenUsed="0"/>
+    <w:lsdException w:name="Colorful List Accent 6" w:semiHidden="0" w:uiPriority="72" w:unhideWhenUsed="0"/>
+    <w:lsdException w:name="Colorful Grid Accent 6" w:semiHidden="0" w:uiPriority="73" w:unhideWhenUsed="0"/>
+    <w:lsdException w:name="Subtle Emphasis" w:semiHidden="0" w:uiPriority="19" w:unhideWhenUsed="0" w:qFormat="1"/>
+    <w:lsdException w:name="Intense Emphasis" w:semiHidden="0" w:uiPriority="21" w:unhideWhenUsed="0" w:qFormat="1"/>
+    <w:lsdException w:name="Subtle Reference" w:semiHidden="0" w:uiPriority="31" w:unhideWhenUsed="0" w:qFormat="1"/>
+    <w:lsdException w:name="Intense Reference" w:semiHidden="0" w:uiPriority="32" w:unhideWhenUsed="0" w:qFormat="1"/>
+    <w:lsdException w:name="Book Title" w:semiHidden="0" w:uiPriority="33" w:unhideWhenUsed="0" w:qFormat="1"/>
+    <w:lsdException w:name="Bibliography" w:uiPriority="37"/>
+    <w:lsdException w:name="TOC Heading" w:uiPriority="39" w:qFormat="1"/>
   </w:latentStyles>
   <w:style w:type="paragraph" w:default="1" w:styleId="Normal">
     <w:name w:val="Normal"/>
     <w:qFormat/>
+    <w:rsid w:val="009C6EAE"/>
     <w:rPr>
       <w:rFonts w:ascii="Arial" w:hAnsi="Arial"/>
       <w:sz w:val="24"/>
@@ -8222,6 +8115,7 @@
     <w:basedOn w:val="HeadingBase"/>
     <w:next w:val="heading1underline"/>
     <w:qFormat/>
+    <w:rsid w:val="009C6EAE"/>
     <w:pPr>
       <w:pageBreakBefore/>
       <w:tabs>
@@ -8239,6 +8133,7 @@
     <w:basedOn w:val="HeadingBase"/>
     <w:next w:val="BodyText2"/>
     <w:qFormat/>
+    <w:rsid w:val="009C6EAE"/>
     <w:pPr>
       <w:tabs>
         <w:tab w:val="left" w:pos="630"/>
@@ -8256,6 +8151,7 @@
     <w:basedOn w:val="HeadingBase"/>
     <w:next w:val="BodyText3"/>
     <w:qFormat/>
+    <w:rsid w:val="009C6EAE"/>
     <w:pPr>
       <w:tabs>
         <w:tab w:val="left" w:pos="1170"/>
@@ -8273,6 +8169,7 @@
     <w:basedOn w:val="HeadingBase"/>
     <w:next w:val="BodyText4"/>
     <w:qFormat/>
+    <w:rsid w:val="009C6EAE"/>
     <w:pPr>
       <w:tabs>
         <w:tab w:val="left" w:pos="1980"/>
@@ -8291,6 +8188,7 @@
     <w:basedOn w:val="HeadingBase"/>
     <w:next w:val="BodyText5"/>
     <w:qFormat/>
+    <w:rsid w:val="009C6EAE"/>
     <w:pPr>
       <w:tabs>
         <w:tab w:val="left" w:pos="2160"/>
@@ -8309,6 +8207,7 @@
     <w:basedOn w:val="Heading5"/>
     <w:next w:val="Normal"/>
     <w:qFormat/>
+    <w:rsid w:val="009C6EAE"/>
     <w:pPr>
       <w:outlineLvl w:val="5"/>
     </w:pPr>
@@ -8322,6 +8221,7 @@
     <w:basedOn w:val="Heading6"/>
     <w:next w:val="Normal"/>
     <w:qFormat/>
+    <w:rsid w:val="009C6EAE"/>
     <w:pPr>
       <w:spacing w:before="80"/>
       <w:outlineLvl w:val="6"/>
@@ -8338,6 +8238,7 @@
     <w:basedOn w:val="Normal"/>
     <w:next w:val="Normal"/>
     <w:qFormat/>
+    <w:rsid w:val="009C6EAE"/>
     <w:pPr>
       <w:keepNext/>
       <w:spacing w:before="80" w:after="60"/>
@@ -8354,6 +8255,7 @@
     <w:basedOn w:val="Normal"/>
     <w:next w:val="Normal"/>
     <w:qFormat/>
+    <w:rsid w:val="009C6EAE"/>
     <w:pPr>
       <w:keepNext/>
       <w:spacing w:before="80" w:after="60"/>
@@ -8376,6 +8278,7 @@
     <w:uiPriority w:val="99"/>
     <w:semiHidden/>
     <w:unhideWhenUsed/>
+    <w:qFormat/>
     <w:tblPr>
       <w:tblInd w:w="0" w:type="dxa"/>
       <w:tblCellMar>
@@ -8396,6 +8299,7 @@
     <w:name w:val="Heading Base"/>
     <w:basedOn w:val="Normal"/>
     <w:next w:val="Normal"/>
+    <w:rsid w:val="009C6EAE"/>
     <w:pPr>
       <w:keepNext/>
       <w:keepLines/>
@@ -8411,6 +8315,7 @@
     <w:name w:val="heading 1 underline"/>
     <w:basedOn w:val="Normal"/>
     <w:next w:val="Heading2"/>
+    <w:rsid w:val="009C6EAE"/>
     <w:pPr>
       <w:keepNext/>
       <w:pBdr>
@@ -8425,10 +8330,12 @@
   <w:style w:type="paragraph" w:styleId="BodyText2">
     <w:name w:val="Body Text 2"/>
     <w:basedOn w:val="BodyTextBase"/>
+    <w:rsid w:val="009C6EAE"/>
   </w:style>
   <w:style w:type="paragraph" w:customStyle="1" w:styleId="BodyTextBase">
     <w:name w:val="Body Text Base"/>
     <w:basedOn w:val="Normal"/>
+    <w:rsid w:val="009C6EAE"/>
     <w:pPr>
       <w:tabs>
         <w:tab w:val="left" w:pos="720"/>
@@ -8446,10 +8353,12 @@
   <w:style w:type="paragraph" w:styleId="BodyText3">
     <w:name w:val="Body Text 3"/>
     <w:basedOn w:val="BodyTextBase"/>
+    <w:rsid w:val="009C6EAE"/>
   </w:style>
   <w:style w:type="paragraph" w:customStyle="1" w:styleId="BodyText4">
     <w:name w:val="Body Text 4"/>
     <w:basedOn w:val="BodyTextBase"/>
+    <w:rsid w:val="009C6EAE"/>
     <w:pPr>
       <w:tabs>
         <w:tab w:val="clear" w:pos="720"/>
@@ -8460,6 +8369,7 @@
   <w:style w:type="paragraph" w:customStyle="1" w:styleId="BodyText5">
     <w:name w:val="Body Text 5"/>
     <w:basedOn w:val="BodyTextBase"/>
+    <w:rsid w:val="009C6EAE"/>
     <w:pPr>
       <w:tabs>
         <w:tab w:val="clear" w:pos="720"/>
@@ -8472,6 +8382,7 @@
     <w:name w:val="annotation reference"/>
     <w:basedOn w:val="DefaultParagraphFont"/>
     <w:semiHidden/>
+    <w:rsid w:val="009C6EAE"/>
     <w:rPr>
       <w:sz w:val="16"/>
     </w:rPr>
@@ -8480,6 +8391,7 @@
     <w:name w:val="annotation text"/>
     <w:basedOn w:val="Normal"/>
     <w:semiHidden/>
+    <w:rsid w:val="009C6EAE"/>
     <w:pPr>
       <w:tabs>
         <w:tab w:val="left" w:pos="187"/>
@@ -8493,6 +8405,7 @@
     <w:basedOn w:val="Normal"/>
     <w:next w:val="Normal"/>
     <w:semiHidden/>
+    <w:rsid w:val="009C6EAE"/>
     <w:pPr>
       <w:tabs>
         <w:tab w:val="left" w:leader="dot" w:pos="8280"/>
@@ -8506,6 +8419,7 @@
     <w:basedOn w:val="Normal"/>
     <w:next w:val="Normal"/>
     <w:semiHidden/>
+    <w:rsid w:val="009C6EAE"/>
     <w:pPr>
       <w:tabs>
         <w:tab w:val="left" w:leader="dot" w:pos="8280"/>
@@ -8519,6 +8433,7 @@
     <w:basedOn w:val="Normal"/>
     <w:next w:val="Normal"/>
     <w:semiHidden/>
+    <w:rsid w:val="009C6EAE"/>
     <w:pPr>
       <w:tabs>
         <w:tab w:val="left" w:leader="dot" w:pos="8280"/>
@@ -8531,6 +8446,7 @@
     <w:name w:val="toc 5"/>
     <w:basedOn w:val="TOCBase"/>
     <w:semiHidden/>
+    <w:rsid w:val="009C6EAE"/>
     <w:pPr>
       <w:ind w:left="960"/>
     </w:pPr>
@@ -8542,6 +8458,7 @@
   <w:style w:type="paragraph" w:customStyle="1" w:styleId="TOCBase">
     <w:name w:val="TOC Base"/>
     <w:basedOn w:val="Normal"/>
+    <w:rsid w:val="009C6EAE"/>
     <w:pPr>
       <w:tabs>
         <w:tab w:val="right" w:leader="dot" w:pos="8640"/>
@@ -8555,6 +8472,7 @@
     <w:name w:val="toc 4"/>
     <w:basedOn w:val="TOCBase"/>
     <w:semiHidden/>
+    <w:rsid w:val="009C6EAE"/>
     <w:pPr>
       <w:ind w:left="720"/>
     </w:pPr>
@@ -8568,6 +8486,7 @@
     <w:basedOn w:val="TOCBase"/>
     <w:next w:val="TOC2"/>
     <w:semiHidden/>
+    <w:rsid w:val="009C6EAE"/>
     <w:pPr>
       <w:ind w:left="480"/>
     </w:pPr>
@@ -8580,6 +8499,7 @@
     <w:name w:val="toc 2"/>
     <w:basedOn w:val="TOCBase"/>
     <w:uiPriority w:val="39"/>
+    <w:rsid w:val="009C6EAE"/>
     <w:pPr>
       <w:spacing w:before="120"/>
       <w:ind w:left="245"/>
@@ -8593,6 +8513,7 @@
     <w:name w:val="toc 1"/>
     <w:basedOn w:val="TOCBase"/>
     <w:uiPriority w:val="39"/>
+    <w:rsid w:val="009C6EAE"/>
     <w:pPr>
       <w:spacing w:before="360"/>
     </w:pPr>
@@ -8605,6 +8526,7 @@
     <w:basedOn w:val="Normal"/>
     <w:next w:val="Normal"/>
     <w:semiHidden/>
+    <w:rsid w:val="009C6EAE"/>
     <w:pPr>
       <w:ind w:left="2160"/>
     </w:pPr>
@@ -8614,6 +8536,7 @@
     <w:basedOn w:val="Normal"/>
     <w:next w:val="Normal"/>
     <w:semiHidden/>
+    <w:rsid w:val="009C6EAE"/>
     <w:pPr>
       <w:ind w:left="1800"/>
     </w:pPr>
@@ -8622,6 +8545,7 @@
     <w:name w:val="index 5"/>
     <w:basedOn w:val="IndexBase"/>
     <w:semiHidden/>
+    <w:rsid w:val="009C6EAE"/>
     <w:pPr>
       <w:ind w:left="2160"/>
     </w:pPr>
@@ -8629,6 +8553,7 @@
   <w:style w:type="paragraph" w:customStyle="1" w:styleId="IndexBase">
     <w:name w:val="Index Base"/>
     <w:basedOn w:val="Normal"/>
+    <w:rsid w:val="009C6EAE"/>
     <w:pPr>
       <w:tabs>
         <w:tab w:val="right" w:leader="dot" w:pos="3960"/>
@@ -8640,6 +8565,7 @@
     <w:name w:val="index 4"/>
     <w:basedOn w:val="IndexBase"/>
     <w:semiHidden/>
+    <w:rsid w:val="009C6EAE"/>
     <w:pPr>
       <w:ind w:left="1800"/>
     </w:pPr>
@@ -8648,6 +8574,7 @@
     <w:name w:val="index 3"/>
     <w:basedOn w:val="IndexBase"/>
     <w:semiHidden/>
+    <w:rsid w:val="009C6EAE"/>
     <w:pPr>
       <w:ind w:left="1440"/>
     </w:pPr>
@@ -8656,6 +8583,7 @@
     <w:name w:val="index 2"/>
     <w:basedOn w:val="IndexBase"/>
     <w:semiHidden/>
+    <w:rsid w:val="009C6EAE"/>
     <w:pPr>
       <w:ind w:left="1080"/>
     </w:pPr>
@@ -8664,10 +8592,12 @@
     <w:name w:val="index 1"/>
     <w:basedOn w:val="IndexBase"/>
     <w:semiHidden/>
+    <w:rsid w:val="009C6EAE"/>
   </w:style>
   <w:style w:type="character" w:styleId="LineNumber">
     <w:name w:val="line number"/>
     <w:basedOn w:val="DefaultParagraphFont"/>
+    <w:rsid w:val="009C6EAE"/>
     <w:rPr>
       <w:rFonts w:ascii="Arial" w:hAnsi="Arial"/>
       <w:sz w:val="18"/>
@@ -8678,6 +8608,7 @@
     <w:basedOn w:val="Normal"/>
     <w:next w:val="Index1"/>
     <w:semiHidden/>
+    <w:rsid w:val="009C6EAE"/>
     <w:pPr>
       <w:keepNext/>
       <w:spacing w:before="240"/>
@@ -8691,10 +8622,12 @@
   <w:style w:type="paragraph" w:styleId="Footer">
     <w:name w:val="footer"/>
     <w:basedOn w:val="FooterBase"/>
+    <w:rsid w:val="009C6EAE"/>
   </w:style>
   <w:style w:type="paragraph" w:customStyle="1" w:styleId="FooterBase">
     <w:name w:val="Footer Base"/>
     <w:basedOn w:val="Normal"/>
+    <w:rsid w:val="009C6EAE"/>
     <w:pPr>
       <w:keepLines/>
       <w:tabs>
@@ -8709,6 +8642,7 @@
   <w:style w:type="paragraph" w:styleId="Header">
     <w:name w:val="header"/>
     <w:basedOn w:val="HeaderBase"/>
+    <w:rsid w:val="009C6EAE"/>
     <w:rPr>
       <w:b w:val="0"/>
     </w:rPr>
@@ -8716,6 +8650,7 @@
   <w:style w:type="paragraph" w:customStyle="1" w:styleId="HeaderBase">
     <w:name w:val="Header Base"/>
     <w:basedOn w:val="Normal"/>
+    <w:rsid w:val="009C6EAE"/>
     <w:pPr>
       <w:keepLines/>
       <w:tabs>
@@ -8731,6 +8666,7 @@
     <w:name w:val="footnote reference"/>
     <w:basedOn w:val="DefaultParagraphFont"/>
     <w:semiHidden/>
+    <w:rsid w:val="009C6EAE"/>
     <w:rPr>
       <w:vertAlign w:val="superscript"/>
     </w:rPr>
@@ -8739,6 +8675,7 @@
     <w:name w:val="footnote text"/>
     <w:basedOn w:val="FootnoteBase"/>
     <w:semiHidden/>
+    <w:rsid w:val="009C6EAE"/>
     <w:pPr>
       <w:spacing w:after="120"/>
     </w:pPr>
@@ -8746,6 +8683,7 @@
   <w:style w:type="paragraph" w:customStyle="1" w:styleId="FootnoteBase">
     <w:name w:val="Footnote Base"/>
     <w:basedOn w:val="Normal"/>
+    <w:rsid w:val="009C6EAE"/>
     <w:pPr>
       <w:tabs>
         <w:tab w:val="left" w:pos="187"/>
@@ -8760,6 +8698,7 @@
   <w:style w:type="paragraph" w:styleId="NormalIndent">
     <w:name w:val="Normal Indent"/>
     <w:basedOn w:val="Normal"/>
+    <w:rsid w:val="009C6EAE"/>
     <w:pPr>
       <w:ind w:left="720"/>
     </w:pPr>
@@ -8767,10 +8706,12 @@
   <w:style w:type="paragraph" w:customStyle="1" w:styleId="BodyText1">
     <w:name w:val="Body Text 1"/>
     <w:basedOn w:val="BodyTextBase"/>
+    <w:rsid w:val="009C6EAE"/>
   </w:style>
   <w:style w:type="paragraph" w:customStyle="1" w:styleId="TCLVL1">
     <w:name w:val="TCLVL1"/>
     <w:basedOn w:val="Normal"/>
+    <w:rsid w:val="009C6EAE"/>
     <w:rPr>
       <w:rFonts w:ascii="NewCenturySchlbk" w:hAnsi="NewCenturySchlbk"/>
       <w:b/>
@@ -8781,6 +8722,7 @@
     <w:name w:val="TCLVL2"/>
     <w:basedOn w:val="Normal"/>
     <w:next w:val="Heading2"/>
+    <w:rsid w:val="009C6EAE"/>
     <w:rPr>
       <w:rFonts w:ascii="NewCenturySchlbk" w:hAnsi="NewCenturySchlbk"/>
       <w:b/>
@@ -8792,6 +8734,7 @@
     <w:basedOn w:val="Normal"/>
     <w:next w:val="Normal"/>
     <w:qFormat/>
+    <w:rsid w:val="009C6EAE"/>
     <w:pPr>
       <w:spacing w:before="120" w:after="160"/>
       <w:jc w:val="center"/>
@@ -8805,6 +8748,7 @@
     <w:name w:val="Chapter Label"/>
     <w:basedOn w:val="Normal"/>
     <w:next w:val="Normal"/>
+    <w:rsid w:val="009C6EAE"/>
     <w:pPr>
       <w:keepNext/>
       <w:pageBreakBefore/>
@@ -8819,6 +8763,7 @@
   <w:style w:type="paragraph" w:styleId="Date">
     <w:name w:val="Date"/>
     <w:basedOn w:val="Normal"/>
+    <w:rsid w:val="009C6EAE"/>
     <w:pPr>
       <w:spacing w:before="480" w:after="160"/>
       <w:jc w:val="center"/>
@@ -8830,6 +8775,7 @@
   <w:style w:type="character" w:styleId="Emphasis">
     <w:name w:val="Emphasis"/>
     <w:qFormat/>
+    <w:rsid w:val="009C6EAE"/>
     <w:rPr>
       <w:i/>
     </w:rPr>
@@ -8838,6 +8784,7 @@
     <w:name w:val="endnote reference"/>
     <w:basedOn w:val="DefaultParagraphFont"/>
     <w:semiHidden/>
+    <w:rsid w:val="009C6EAE"/>
     <w:rPr>
       <w:vertAlign w:val="superscript"/>
     </w:rPr>
@@ -8846,6 +8793,7 @@
     <w:name w:val="endnote text"/>
     <w:basedOn w:val="Normal"/>
     <w:semiHidden/>
+    <w:rsid w:val="009C6EAE"/>
     <w:pPr>
       <w:tabs>
         <w:tab w:val="left" w:pos="187"/>
@@ -8860,10 +8808,12 @@
   <w:style w:type="paragraph" w:customStyle="1" w:styleId="FooterEven">
     <w:name w:val="Footer Even"/>
     <w:basedOn w:val="FooterBase"/>
+    <w:rsid w:val="009C6EAE"/>
   </w:style>
   <w:style w:type="paragraph" w:customStyle="1" w:styleId="FooterFirst">
     <w:name w:val="Footer First"/>
     <w:basedOn w:val="FooterBase"/>
+    <w:rsid w:val="009C6EAE"/>
     <w:pPr>
       <w:tabs>
         <w:tab w:val="clear" w:pos="8640"/>
@@ -8874,6 +8824,7 @@
   <w:style w:type="paragraph" w:customStyle="1" w:styleId="FooterOdd">
     <w:name w:val="Footer Odd"/>
     <w:basedOn w:val="FooterBase"/>
+    <w:rsid w:val="009C6EAE"/>
     <w:pPr>
       <w:tabs>
         <w:tab w:val="right" w:pos="0"/>
@@ -8884,6 +8835,7 @@
   <w:style w:type="paragraph" w:customStyle="1" w:styleId="HeaderEven">
     <w:name w:val="Header Even"/>
     <w:basedOn w:val="HeaderBase"/>
+    <w:rsid w:val="009C6EAE"/>
     <w:rPr>
       <w:b w:val="0"/>
     </w:rPr>
@@ -8891,6 +8843,7 @@
   <w:style w:type="paragraph" w:customStyle="1" w:styleId="HeaderFirst">
     <w:name w:val="Header First"/>
     <w:basedOn w:val="HeaderBase"/>
+    <w:rsid w:val="009C6EAE"/>
     <w:pPr>
       <w:tabs>
         <w:tab w:val="clear" w:pos="8640"/>
@@ -8904,6 +8857,7 @@
   <w:style w:type="paragraph" w:customStyle="1" w:styleId="HeaderOdd">
     <w:name w:val="Header Odd"/>
     <w:basedOn w:val="HeaderBase"/>
+    <w:rsid w:val="009C6EAE"/>
     <w:pPr>
       <w:tabs>
         <w:tab w:val="right" w:pos="0"/>
@@ -8913,6 +8867,7 @@
   </w:style>
   <w:style w:type="character" w:customStyle="1" w:styleId="Lead-inEmphasis">
     <w:name w:val="Lead-in Emphasis"/>
+    <w:rsid w:val="009C6EAE"/>
     <w:rPr>
       <w:b/>
       <w:i/>
@@ -8921,10 +8876,12 @@
   <w:style w:type="paragraph" w:customStyle="1" w:styleId="ListBullet1">
     <w:name w:val="List Bullet 1"/>
     <w:basedOn w:val="ListBase"/>
+    <w:rsid w:val="009C6EAE"/>
   </w:style>
   <w:style w:type="paragraph" w:customStyle="1" w:styleId="ListBase">
     <w:name w:val="List Base"/>
     <w:basedOn w:val="BodyTextBase"/>
+    <w:rsid w:val="009C6EAE"/>
     <w:pPr>
       <w:tabs>
         <w:tab w:val="left" w:pos="900"/>
@@ -8938,6 +8895,7 @@
   <w:style w:type="paragraph" w:styleId="List2">
     <w:name w:val="List 2"/>
     <w:basedOn w:val="List1"/>
+    <w:rsid w:val="009C6EAE"/>
     <w:pPr>
       <w:ind w:left="1080"/>
     </w:pPr>
@@ -8945,6 +8903,7 @@
   <w:style w:type="paragraph" w:customStyle="1" w:styleId="List1">
     <w:name w:val="List 1"/>
     <w:basedOn w:val="ListBase"/>
+    <w:rsid w:val="009C6EAE"/>
     <w:pPr>
       <w:spacing w:after="80"/>
       <w:ind w:left="720" w:hanging="360"/>
@@ -8953,6 +8912,7 @@
   <w:style w:type="paragraph" w:styleId="List3">
     <w:name w:val="List 3"/>
     <w:basedOn w:val="List1"/>
+    <w:rsid w:val="009C6EAE"/>
     <w:pPr>
       <w:ind w:left="1440"/>
     </w:pPr>
@@ -8960,6 +8920,7 @@
   <w:style w:type="paragraph" w:styleId="List4">
     <w:name w:val="List 4"/>
     <w:basedOn w:val="List1"/>
+    <w:rsid w:val="009C6EAE"/>
     <w:pPr>
       <w:ind w:left="1800"/>
     </w:pPr>
@@ -8967,6 +8928,7 @@
   <w:style w:type="paragraph" w:styleId="List5">
     <w:name w:val="List 5"/>
     <w:basedOn w:val="List1"/>
+    <w:rsid w:val="009C6EAE"/>
     <w:pPr>
       <w:tabs>
         <w:tab w:val="left" w:pos="2160"/>
@@ -8977,6 +8939,7 @@
   <w:style w:type="paragraph" w:customStyle="1" w:styleId="ListContinue1">
     <w:name w:val="List Continue 1"/>
     <w:basedOn w:val="ListBase"/>
+    <w:rsid w:val="009C6EAE"/>
     <w:pPr>
       <w:ind w:left="720" w:hanging="360"/>
     </w:pPr>
@@ -8984,6 +8947,7 @@
   <w:style w:type="paragraph" w:styleId="ListBullet2">
     <w:name w:val="List Bullet 2"/>
     <w:basedOn w:val="ListBullet1"/>
+    <w:rsid w:val="009C6EAE"/>
     <w:pPr>
       <w:tabs>
         <w:tab w:val="clear" w:pos="900"/>
@@ -8994,6 +8958,7 @@
   <w:style w:type="paragraph" w:styleId="ListBullet3">
     <w:name w:val="List Bullet 3"/>
     <w:basedOn w:val="ListBullet1"/>
+    <w:rsid w:val="009C6EAE"/>
     <w:pPr>
       <w:tabs>
         <w:tab w:val="clear" w:pos="900"/>
@@ -9007,6 +8972,7 @@
   <w:style w:type="paragraph" w:styleId="ListBullet4">
     <w:name w:val="List Bullet 4"/>
     <w:basedOn w:val="ListBullet1"/>
+    <w:rsid w:val="009C6EAE"/>
     <w:pPr>
       <w:tabs>
         <w:tab w:val="clear" w:pos="900"/>
@@ -9023,6 +8989,7 @@
   <w:style w:type="paragraph" w:styleId="ListBullet5">
     <w:name w:val="List Bullet 5"/>
     <w:basedOn w:val="ListBullet1"/>
+    <w:rsid w:val="009C6EAE"/>
     <w:pPr>
       <w:tabs>
         <w:tab w:val="clear" w:pos="900"/>
@@ -9039,6 +9006,7 @@
   <w:style w:type="paragraph" w:customStyle="1" w:styleId="ListNumber1">
     <w:name w:val="List Number 1"/>
     <w:basedOn w:val="ListBase"/>
+    <w:rsid w:val="009C6EAE"/>
     <w:pPr>
       <w:ind w:left="720" w:hanging="360"/>
     </w:pPr>
@@ -9046,6 +9014,7 @@
   <w:style w:type="paragraph" w:styleId="ListContinue2">
     <w:name w:val="List Continue 2"/>
     <w:basedOn w:val="ListContinue1"/>
+    <w:rsid w:val="009C6EAE"/>
     <w:pPr>
       <w:ind w:left="1080"/>
     </w:pPr>
@@ -9053,6 +9022,7 @@
   <w:style w:type="paragraph" w:styleId="ListContinue3">
     <w:name w:val="List Continue 3"/>
     <w:basedOn w:val="ListContinue1"/>
+    <w:rsid w:val="009C6EAE"/>
     <w:pPr>
       <w:ind w:left="1440"/>
     </w:pPr>
@@ -9060,6 +9030,7 @@
   <w:style w:type="paragraph" w:styleId="ListContinue4">
     <w:name w:val="List Continue 4"/>
     <w:basedOn w:val="ListContinue1"/>
+    <w:rsid w:val="009C6EAE"/>
     <w:pPr>
       <w:ind w:left="1800"/>
     </w:pPr>
@@ -9067,6 +9038,7 @@
   <w:style w:type="paragraph" w:styleId="ListContinue5">
     <w:name w:val="List Continue 5"/>
     <w:basedOn w:val="ListContinue1"/>
+    <w:rsid w:val="009C6EAE"/>
     <w:pPr>
       <w:ind w:left="2160"/>
     </w:pPr>
@@ -9074,6 +9046,7 @@
   <w:style w:type="paragraph" w:customStyle="1" w:styleId="FSDMTitleCover">
     <w:name w:val="FSDM Title Cover"/>
     <w:basedOn w:val="TitleCover"/>
+    <w:rsid w:val="009C6EAE"/>
     <w:pPr>
       <w:tabs>
         <w:tab w:val="clear" w:pos="2160"/>
@@ -9089,6 +9062,7 @@
     <w:name w:val="Title Cover"/>
     <w:basedOn w:val="Normal"/>
     <w:next w:val="Normal"/>
+    <w:rsid w:val="009C6EAE"/>
     <w:pPr>
       <w:keepNext/>
       <w:keepLines/>
@@ -9108,6 +9082,7 @@
   <w:style w:type="paragraph" w:styleId="ListNumber2">
     <w:name w:val="List Number 2"/>
     <w:basedOn w:val="ListNumber1"/>
+    <w:rsid w:val="009C6EAE"/>
     <w:pPr>
       <w:ind w:left="1080"/>
     </w:pPr>
@@ -9115,6 +9090,7 @@
   <w:style w:type="paragraph" w:styleId="ListNumber3">
     <w:name w:val="List Number 3"/>
     <w:basedOn w:val="ListNumber1"/>
+    <w:rsid w:val="009C6EAE"/>
     <w:pPr>
       <w:ind w:left="1440"/>
     </w:pPr>
@@ -9122,6 +9098,7 @@
   <w:style w:type="paragraph" w:styleId="ListNumber4">
     <w:name w:val="List Number 4"/>
     <w:basedOn w:val="ListNumber1"/>
+    <w:rsid w:val="009C6EAE"/>
     <w:pPr>
       <w:ind w:left="1800"/>
     </w:pPr>
@@ -9129,6 +9106,7 @@
   <w:style w:type="paragraph" w:styleId="ListNumber5">
     <w:name w:val="List Number 5"/>
     <w:basedOn w:val="ListNumber1"/>
+    <w:rsid w:val="009C6EAE"/>
     <w:pPr>
       <w:ind w:left="2160"/>
     </w:pPr>
@@ -9137,6 +9115,7 @@
     <w:name w:val="macro"/>
     <w:basedOn w:val="Normal"/>
     <w:semiHidden/>
+    <w:rsid w:val="009C6EAE"/>
     <w:pPr>
       <w:spacing w:after="120"/>
     </w:pPr>
@@ -9147,11 +9126,13 @@
   <w:style w:type="character" w:styleId="PageNumber">
     <w:name w:val="page number"/>
     <w:basedOn w:val="DefaultParagraphFont"/>
+    <w:rsid w:val="009C6EAE"/>
   </w:style>
   <w:style w:type="paragraph" w:customStyle="1" w:styleId="Picture">
     <w:name w:val="Picture"/>
     <w:basedOn w:val="Normal"/>
     <w:next w:val="Caption"/>
+    <w:rsid w:val="009C6EAE"/>
     <w:pPr>
       <w:keepNext/>
       <w:spacing w:before="240" w:after="160"/>
@@ -9162,6 +9143,7 @@
     <w:name w:val="Subtitle Cover"/>
     <w:basedOn w:val="Normal"/>
     <w:next w:val="Normal"/>
+    <w:rsid w:val="009C6EAE"/>
     <w:pPr>
       <w:keepNext/>
       <w:tabs>
@@ -9178,6 +9160,7 @@
   </w:style>
   <w:style w:type="character" w:customStyle="1" w:styleId="Superscript">
     <w:name w:val="Superscript"/>
+    <w:rsid w:val="009C6EAE"/>
     <w:rPr>
       <w:vertAlign w:val="superscript"/>
     </w:rPr>
@@ -9186,6 +9169,7 @@
     <w:name w:val="table of figures"/>
     <w:basedOn w:val="Normal"/>
     <w:semiHidden/>
+    <w:rsid w:val="009C6EAE"/>
     <w:pPr>
       <w:tabs>
         <w:tab w:val="right" w:leader="dot" w:pos="8640"/>
@@ -9196,6 +9180,7 @@
   <w:style w:type="paragraph" w:customStyle="1" w:styleId="CompanyName">
     <w:name w:val="Company Name"/>
     <w:basedOn w:val="Normal"/>
+    <w:rsid w:val="009C6EAE"/>
     <w:pPr>
       <w:pBdr>
         <w:bottom w:val="single" w:sz="24" w:space="1" w:color="auto"/>
@@ -9211,6 +9196,7 @@
   <w:style w:type="paragraph" w:customStyle="1" w:styleId="Department">
     <w:name w:val="Department"/>
     <w:basedOn w:val="Normal"/>
+    <w:rsid w:val="009C6EAE"/>
     <w:rPr>
       <w:i/>
     </w:rPr>
@@ -9218,6 +9204,7 @@
   <w:style w:type="paragraph" w:customStyle="1" w:styleId="Names">
     <w:name w:val="Names"/>
     <w:basedOn w:val="Normal"/>
+    <w:rsid w:val="009C6EAE"/>
     <w:pPr>
       <w:spacing w:after="160"/>
       <w:jc w:val="right"/>
@@ -9226,6 +9213,7 @@
   <w:style w:type="paragraph" w:customStyle="1" w:styleId="TOCTitle">
     <w:name w:val="TOC Title"/>
     <w:basedOn w:val="TOCBase"/>
+    <w:rsid w:val="009C6EAE"/>
     <w:pPr>
       <w:pageBreakBefore/>
       <w:jc w:val="center"/>
@@ -9237,6 +9225,7 @@
   <w:style w:type="paragraph" w:customStyle="1" w:styleId="Hiddentextbase">
     <w:name w:val="Hidden text base"/>
     <w:basedOn w:val="BodyTextBase"/>
+    <w:rsid w:val="009C6EAE"/>
     <w:pPr>
       <w:pBdr>
         <w:top w:val="single" w:sz="6" w:space="1" w:color="800000"/>
@@ -9255,6 +9244,7 @@
   <w:style w:type="paragraph" w:customStyle="1" w:styleId="FSDMSubtitleCover">
     <w:name w:val="FSDM Subtitle Cover"/>
     <w:basedOn w:val="SubtitleCover"/>
+    <w:rsid w:val="009C6EAE"/>
     <w:pPr>
       <w:tabs>
         <w:tab w:val="clear" w:pos="2160"/>
@@ -9268,6 +9258,7 @@
   <w:style w:type="character" w:customStyle="1" w:styleId="Bold">
     <w:name w:val="Bold"/>
     <w:basedOn w:val="DefaultParagraphFont"/>
+    <w:rsid w:val="009C6EAE"/>
     <w:rPr>
       <w:b/>
     </w:rPr>
@@ -9275,6 +9266,7 @@
   <w:style w:type="character" w:customStyle="1" w:styleId="BoldUnderline">
     <w:name w:val="Bold Underline"/>
     <w:basedOn w:val="DefaultParagraphFont"/>
+    <w:rsid w:val="009C6EAE"/>
     <w:rPr>
       <w:b/>
       <w:u w:val="single"/>
@@ -9283,6 +9275,7 @@
   <w:style w:type="character" w:customStyle="1" w:styleId="Underline">
     <w:name w:val="Underline"/>
     <w:basedOn w:val="DefaultParagraphFont"/>
+    <w:rsid w:val="009C6EAE"/>
     <w:rPr>
       <w:u w:val="single"/>
     </w:rPr>
@@ -9290,26 +9283,31 @@
   <w:style w:type="paragraph" w:customStyle="1" w:styleId="f">
     <w:name w:val="f"/>
     <w:basedOn w:val="Normal"/>
+    <w:rsid w:val="009C6EAE"/>
   </w:style>
   <w:style w:type="paragraph" w:customStyle="1" w:styleId="Summittext1">
     <w:name w:val="Summit text 1"/>
     <w:basedOn w:val="Hiddentextbase"/>
     <w:next w:val="BodyText1"/>
+    <w:rsid w:val="009C6EAE"/>
   </w:style>
   <w:style w:type="paragraph" w:customStyle="1" w:styleId="Summittext2">
     <w:name w:val="Summit text 2"/>
     <w:basedOn w:val="Hiddentextbase"/>
     <w:next w:val="BodyText2"/>
+    <w:rsid w:val="009C6EAE"/>
   </w:style>
   <w:style w:type="paragraph" w:customStyle="1" w:styleId="Summittext3">
     <w:name w:val="Summit text 3"/>
     <w:basedOn w:val="Hiddentextbase"/>
     <w:next w:val="BodyText3"/>
+    <w:rsid w:val="009C6EAE"/>
   </w:style>
   <w:style w:type="paragraph" w:customStyle="1" w:styleId="Summittext4">
     <w:name w:val="Summit text 4"/>
     <w:basedOn w:val="Hiddentextbase"/>
     <w:next w:val="BodyText4"/>
+    <w:rsid w:val="009C6EAE"/>
     <w:pPr>
       <w:tabs>
         <w:tab w:val="clear" w:pos="720"/>
@@ -9321,6 +9319,7 @@
     <w:name w:val="Summit text 5"/>
     <w:basedOn w:val="Summittext1"/>
     <w:next w:val="BodyText5"/>
+    <w:rsid w:val="009C6EAE"/>
     <w:pPr>
       <w:tabs>
         <w:tab w:val="clear" w:pos="720"/>
@@ -9333,6 +9332,7 @@
     <w:name w:val="Fidelity text 1"/>
     <w:basedOn w:val="Summittext1"/>
     <w:next w:val="BodyText1"/>
+    <w:rsid w:val="009C6EAE"/>
     <w:pPr>
       <w:pBdr>
         <w:top w:val="double" w:sz="6" w:space="1" w:color="008000"/>
@@ -9349,6 +9349,7 @@
     <w:name w:val="Fidelity text 2"/>
     <w:basedOn w:val="Summittext2"/>
     <w:next w:val="BodyText2"/>
+    <w:rsid w:val="009C6EAE"/>
     <w:pPr>
       <w:pBdr>
         <w:top w:val="double" w:sz="6" w:space="1" w:color="008000"/>
@@ -9365,6 +9366,7 @@
     <w:name w:val="Fidelity text 3"/>
     <w:basedOn w:val="Summittext3"/>
     <w:next w:val="BodyText3"/>
+    <w:rsid w:val="009C6EAE"/>
     <w:pPr>
       <w:pBdr>
         <w:top w:val="double" w:sz="6" w:space="1" w:color="008000"/>
@@ -9381,6 +9383,7 @@
     <w:name w:val="Fidelity text 4"/>
     <w:basedOn w:val="Summittext4"/>
     <w:next w:val="BodyText4"/>
+    <w:rsid w:val="009C6EAE"/>
     <w:pPr>
       <w:pBdr>
         <w:top w:val="double" w:sz="6" w:space="1" w:color="008000"/>
@@ -9397,6 +9400,7 @@
     <w:name w:val="Fidelity text 5"/>
     <w:basedOn w:val="Summittext5"/>
     <w:next w:val="BodyText5"/>
+    <w:rsid w:val="009C6EAE"/>
     <w:pPr>
       <w:pBdr>
         <w:top w:val="double" w:sz="6" w:space="1" w:color="008000"/>
@@ -9412,6 +9416,7 @@
   <w:style w:type="paragraph" w:customStyle="1" w:styleId="SummitListBullet2">
     <w:name w:val="Summit List Bullet 2"/>
     <w:basedOn w:val="SummitListBullet1"/>
+    <w:rsid w:val="009C6EAE"/>
     <w:pPr>
       <w:tabs>
         <w:tab w:val="clear" w:pos="1080"/>
@@ -9427,6 +9432,7 @@
   <w:style w:type="paragraph" w:customStyle="1" w:styleId="SummitListBullet1">
     <w:name w:val="Summit List Bullet 1"/>
     <w:basedOn w:val="Hiddentextbase"/>
+    <w:rsid w:val="009C6EAE"/>
     <w:pPr>
       <w:tabs>
         <w:tab w:val="clear" w:pos="720"/>
@@ -9437,6 +9443,7 @@
   <w:style w:type="paragraph" w:customStyle="1" w:styleId="FidelityListBullet1">
     <w:name w:val="Fidelity List Bullet 1"/>
     <w:basedOn w:val="SummitListBullet1"/>
+    <w:rsid w:val="009C6EAE"/>
     <w:pPr>
       <w:pBdr>
         <w:top w:val="double" w:sz="6" w:space="1" w:color="008000"/>
@@ -9453,6 +9460,7 @@
   <w:style w:type="paragraph" w:customStyle="1" w:styleId="FidelityListBullet2">
     <w:name w:val="Fidelity List Bullet 2"/>
     <w:basedOn w:val="FidelityListBullet1"/>
+    <w:rsid w:val="009C6EAE"/>
     <w:pPr>
       <w:tabs>
         <w:tab w:val="clear" w:pos="1080"/>
@@ -9467,6 +9475,7 @@
   <w:style w:type="paragraph" w:customStyle="1" w:styleId="RevisionHistory">
     <w:name w:val="Revision History"/>
     <w:basedOn w:val="Normal"/>
+    <w:rsid w:val="009C6EAE"/>
     <w:pPr>
       <w:widowControl w:val="0"/>
     </w:pPr>
@@ -9479,6 +9488,7 @@
   <w:style w:type="paragraph" w:customStyle="1" w:styleId="TableColumnHeading">
     <w:name w:val="Table Column Heading"/>
     <w:basedOn w:val="Normal"/>
+    <w:rsid w:val="009C6EAE"/>
     <w:pPr>
       <w:widowControl w:val="0"/>
       <w:jc w:val="center"/>
@@ -9493,6 +9503,7 @@
   <w:style w:type="paragraph" w:customStyle="1" w:styleId="Tabletext">
     <w:name w:val="Table text"/>
     <w:basedOn w:val="Normal"/>
+    <w:rsid w:val="009C6EAE"/>
     <w:pPr>
       <w:jc w:val="center"/>
     </w:pPr>
@@ -9504,6 +9515,7 @@
   <w:style w:type="paragraph" w:styleId="ListContinue">
     <w:name w:val="List Continue"/>
     <w:basedOn w:val="List"/>
+    <w:rsid w:val="009C6EAE"/>
     <w:pPr>
       <w:spacing w:after="160"/>
       <w:ind w:left="720"/>
@@ -9513,6 +9525,7 @@
   <w:style w:type="paragraph" w:styleId="List">
     <w:name w:val="List"/>
     <w:basedOn w:val="Normal"/>
+    <w:rsid w:val="009C6EAE"/>
     <w:pPr>
       <w:ind w:left="360" w:hanging="360"/>
     </w:pPr>
@@ -9521,6 +9534,7 @@
     <w:name w:val="Part Label"/>
     <w:basedOn w:val="HeadingBase"/>
     <w:next w:val="Normal"/>
+    <w:rsid w:val="009C6EAE"/>
     <w:pPr>
       <w:spacing w:before="600" w:after="160"/>
       <w:jc w:val="center"/>
@@ -9534,6 +9548,7 @@
   <w:style w:type="paragraph" w:customStyle="1" w:styleId="Details">
     <w:name w:val="Details"/>
     <w:basedOn w:val="Normal"/>
+    <w:rsid w:val="009C6EAE"/>
     <w:pPr>
       <w:keepNext/>
       <w:ind w:left="2160"/>
@@ -9542,6 +9557,7 @@
   <w:style w:type="paragraph" w:customStyle="1" w:styleId="Time">
     <w:name w:val="Time"/>
     <w:basedOn w:val="Normal"/>
+    <w:rsid w:val="009C6EAE"/>
     <w:pPr>
       <w:keepNext/>
       <w:spacing w:before="120"/>
@@ -9550,6 +9566,7 @@
   <w:style w:type="paragraph" w:customStyle="1" w:styleId="Details-Last">
     <w:name w:val="Details - Last"/>
     <w:basedOn w:val="Details"/>
+    <w:rsid w:val="009C6EAE"/>
     <w:pPr>
       <w:keepNext w:val="0"/>
     </w:pPr>
@@ -9557,6 +9574,7 @@
   <w:style w:type="paragraph" w:customStyle="1" w:styleId="ContributorHeading">
     <w:name w:val="Contributor Heading"/>
     <w:basedOn w:val="BodyText2"/>
+    <w:rsid w:val="009C6EAE"/>
     <w:pPr>
       <w:widowControl w:val="0"/>
       <w:spacing w:after="360"/>
@@ -9570,6 +9588,7 @@
     <w:name w:val="Contributor List"/>
     <w:basedOn w:val="Normal"/>
     <w:next w:val="RevisionHistory"/>
+    <w:rsid w:val="009C6EAE"/>
     <w:pPr>
       <w:spacing w:after="600"/>
       <w:jc w:val="center"/>
@@ -9578,6 +9597,7 @@
   <w:style w:type="paragraph" w:customStyle="1" w:styleId="Contributors">
     <w:name w:val="Contributors"/>
     <w:basedOn w:val="RevisionHistory"/>
+    <w:rsid w:val="009C6EAE"/>
     <w:pPr>
       <w:jc w:val="center"/>
     </w:pPr>
@@ -9590,6 +9610,7 @@
   <w:style w:type="character" w:customStyle="1" w:styleId="Style1">
     <w:name w:val="Style1"/>
     <w:basedOn w:val="DefaultParagraphFont"/>
+    <w:rsid w:val="009C6EAE"/>
     <w:rPr>
       <w:rFonts w:ascii="Times New Roman" w:hAnsi="Times New Roman"/>
       <w:b/>
@@ -9603,6 +9624,7 @@
     <w:basedOn w:val="Normal"/>
     <w:next w:val="Normal"/>
     <w:semiHidden/>
+    <w:rsid w:val="009C6EAE"/>
     <w:pPr>
       <w:ind w:left="1920"/>
     </w:pPr>
@@ -9611,6 +9633,7 @@
     <w:name w:val="Hyperlink"/>
     <w:basedOn w:val="DefaultParagraphFont"/>
     <w:uiPriority w:val="99"/>
+    <w:rsid w:val="009C6EAE"/>
     <w:rPr>
       <w:color w:val="0000FF"/>
       <w:u w:val="single"/>
@@ -9619,6 +9642,7 @@
   <w:style w:type="character" w:styleId="FollowedHyperlink">
     <w:name w:val="FollowedHyperlink"/>
     <w:basedOn w:val="DefaultParagraphFont"/>
+    <w:rsid w:val="009C6EAE"/>
     <w:rPr>
       <w:color w:val="800080"/>
       <w:u w:val="single"/>

</xml_diff>